<commit_message>
Restructured the nutrient cycle data
</commit_message>
<xml_diff>
--- a/figures_and_tables/Table2_taxa_function_linkage.docx
+++ b/figures_and_tables/Table2_taxa_function_linkage.docx
@@ -351,6 +351,40 @@
                 <w:szCs w:val="20"/>
               </w:rPr>
             </w:pPr>
+            <w:proofErr w:type="spellStart"/>
+            <w:r>
+              <w:rPr>
+                <w:rFonts w:ascii="Times New Roman" w:hAnsi="Times New Roman"/>
+                <w:i/>
+                <w:sz w:val="20"/>
+                <w:szCs w:val="20"/>
+              </w:rPr>
+              <w:t>Viridiplantae</w:t>
+            </w:r>
+            <w:proofErr w:type="spellEnd"/>
+          </w:p>
+          <w:p>
+            <w:pPr>
+              <w:snapToGrid w:val="0"/>
+              <w:spacing w:after="0" w:line="100" w:lineRule="atLeast"/>
+              <w:rPr>
+                <w:rFonts w:ascii="Times New Roman" w:hAnsi="Times New Roman"/>
+                <w:i/>
+                <w:sz w:val="20"/>
+                <w:szCs w:val="20"/>
+              </w:rPr>
+            </w:pPr>
+            <w:proofErr w:type="spellStart"/>
+            <w:r>
+              <w:rPr>
+                <w:rFonts w:ascii="Times New Roman" w:hAnsi="Times New Roman"/>
+                <w:i/>
+                <w:sz w:val="20"/>
+                <w:szCs w:val="20"/>
+              </w:rPr>
+              <w:t>Gammaproteobacteria</w:t>
+            </w:r>
+            <w:proofErr w:type="spellEnd"/>
           </w:p>
         </w:tc>
       </w:tr>
@@ -626,7 +660,7 @@
                 <w:sz w:val="20"/>
                 <w:szCs w:val="20"/>
               </w:rPr>
-              <w:t>K02273</w:t>
+              <w:t>K02274</w:t>
             </w:r>
           </w:p>
           <w:p>
@@ -670,6 +704,86 @@
                 <w:szCs w:val="20"/>
               </w:rPr>
             </w:pPr>
+            <w:proofErr w:type="spellStart"/>
+            <w:r>
+              <w:rPr>
+                <w:rFonts w:ascii="Times New Roman" w:hAnsi="Times New Roman"/>
+                <w:i/>
+                <w:sz w:val="20"/>
+                <w:szCs w:val="20"/>
+              </w:rPr>
+              <w:t>Viridiplantae</w:t>
+            </w:r>
+            <w:proofErr w:type="spellEnd"/>
+          </w:p>
+          <w:p>
+            <w:pPr>
+              <w:snapToGrid w:val="0"/>
+              <w:spacing w:after="0" w:line="100" w:lineRule="atLeast"/>
+              <w:rPr>
+                <w:rFonts w:ascii="Times New Roman" w:hAnsi="Times New Roman"/>
+                <w:i/>
+                <w:sz w:val="20"/>
+                <w:szCs w:val="20"/>
+              </w:rPr>
+            </w:pPr>
+            <w:proofErr w:type="spellStart"/>
+            <w:r>
+              <w:rPr>
+                <w:rFonts w:ascii="Times New Roman" w:hAnsi="Times New Roman"/>
+                <w:i/>
+                <w:sz w:val="20"/>
+                <w:szCs w:val="20"/>
+              </w:rPr>
+              <w:t>Proteobacteria</w:t>
+            </w:r>
+            <w:proofErr w:type="spellEnd"/>
+          </w:p>
+          <w:p>
+            <w:pPr>
+              <w:snapToGrid w:val="0"/>
+              <w:spacing w:after="0" w:line="100" w:lineRule="atLeast"/>
+              <w:rPr>
+                <w:rFonts w:ascii="Times New Roman" w:hAnsi="Times New Roman"/>
+                <w:i/>
+                <w:sz w:val="20"/>
+                <w:szCs w:val="20"/>
+              </w:rPr>
+            </w:pPr>
+            <w:proofErr w:type="spellStart"/>
+            <w:r>
+              <w:rPr>
+                <w:rFonts w:ascii="Times New Roman" w:hAnsi="Times New Roman"/>
+                <w:i/>
+                <w:sz w:val="20"/>
+                <w:szCs w:val="20"/>
+              </w:rPr>
+              <w:t>Bacteroidetes</w:t>
+            </w:r>
+            <w:proofErr w:type="spellEnd"/>
+          </w:p>
+          <w:p>
+            <w:pPr>
+              <w:snapToGrid w:val="0"/>
+              <w:spacing w:after="0" w:line="100" w:lineRule="atLeast"/>
+              <w:rPr>
+                <w:rFonts w:ascii="Times New Roman" w:hAnsi="Times New Roman"/>
+                <w:i/>
+                <w:sz w:val="20"/>
+                <w:szCs w:val="20"/>
+              </w:rPr>
+            </w:pPr>
+            <w:proofErr w:type="spellStart"/>
+            <w:r>
+              <w:rPr>
+                <w:rFonts w:ascii="Times New Roman" w:hAnsi="Times New Roman"/>
+                <w:i/>
+                <w:sz w:val="20"/>
+                <w:szCs w:val="20"/>
+              </w:rPr>
+              <w:t>Actinobacteria</w:t>
+            </w:r>
+            <w:proofErr w:type="spellEnd"/>
           </w:p>
         </w:tc>
       </w:tr>
@@ -1204,6 +1318,81 @@
                 <w:szCs w:val="20"/>
               </w:rPr>
             </w:pPr>
+            <w:proofErr w:type="spellStart"/>
+            <w:r>
+              <w:rPr>
+                <w:rFonts w:ascii="Times New Roman" w:hAnsi="Times New Roman"/>
+                <w:i/>
+                <w:sz w:val="20"/>
+                <w:szCs w:val="20"/>
+              </w:rPr>
+              <w:t>Moll</w:t>
+            </w:r>
+            <w:r>
+              <w:rPr>
+                <w:rFonts w:ascii="Times New Roman" w:hAnsi="Times New Roman"/>
+                <w:i/>
+                <w:sz w:val="20"/>
+                <w:szCs w:val="20"/>
+              </w:rPr>
+              <w:t>icutes</w:t>
+            </w:r>
+            <w:proofErr w:type="spellEnd"/>
+          </w:p>
+          <w:p>
+            <w:pPr>
+              <w:snapToGrid w:val="0"/>
+              <w:spacing w:after="0" w:line="100" w:lineRule="atLeast"/>
+              <w:rPr>
+                <w:rFonts w:ascii="Times New Roman" w:hAnsi="Times New Roman"/>
+                <w:i/>
+                <w:sz w:val="20"/>
+                <w:szCs w:val="20"/>
+              </w:rPr>
+            </w:pPr>
+            <w:proofErr w:type="spellStart"/>
+            <w:r>
+              <w:rPr>
+                <w:rFonts w:ascii="Times New Roman" w:hAnsi="Times New Roman"/>
+                <w:i/>
+                <w:sz w:val="20"/>
+                <w:szCs w:val="20"/>
+              </w:rPr>
+              <w:t>Gammap</w:t>
+            </w:r>
+            <w:r>
+              <w:rPr>
+                <w:rFonts w:ascii="Times New Roman" w:hAnsi="Times New Roman"/>
+                <w:i/>
+                <w:sz w:val="20"/>
+                <w:szCs w:val="20"/>
+              </w:rPr>
+              <w:t>roteobacteria</w:t>
+            </w:r>
+            <w:proofErr w:type="spellEnd"/>
+          </w:p>
+          <w:p>
+            <w:pPr>
+              <w:snapToGrid w:val="0"/>
+              <w:spacing w:after="0" w:line="100" w:lineRule="atLeast"/>
+              <w:rPr>
+                <w:rFonts w:ascii="Times New Roman" w:hAnsi="Times New Roman"/>
+                <w:i/>
+                <w:sz w:val="20"/>
+                <w:szCs w:val="20"/>
+              </w:rPr>
+            </w:pPr>
+            <w:proofErr w:type="spellStart"/>
+            <w:r>
+              <w:rPr>
+                <w:rFonts w:ascii="Times New Roman" w:hAnsi="Times New Roman"/>
+                <w:i/>
+                <w:sz w:val="20"/>
+                <w:szCs w:val="20"/>
+              </w:rPr>
+              <w:t>Firmicutes</w:t>
+            </w:r>
+            <w:proofErr w:type="spellEnd"/>
           </w:p>
         </w:tc>
       </w:tr>
@@ -1458,6 +1647,17 @@
                 <w:szCs w:val="20"/>
               </w:rPr>
             </w:pPr>
+            <w:proofErr w:type="spellStart"/>
+            <w:r>
+              <w:rPr>
+                <w:rFonts w:ascii="Times New Roman" w:hAnsi="Times New Roman"/>
+                <w:i/>
+                <w:sz w:val="20"/>
+                <w:szCs w:val="20"/>
+              </w:rPr>
+              <w:t>Alphaproteobacteria</w:t>
+            </w:r>
+            <w:proofErr w:type="spellEnd"/>
           </w:p>
         </w:tc>
       </w:tr>
@@ -4381,25 +4581,7 @@
           <w:sz w:val="24"/>
           <w:szCs w:val="24"/>
         </w:rPr>
-        <w:t xml:space="preserve"> for frequencies of all </w:t>
-      </w:r>
-      <w:proofErr w:type="gramStart"/>
-      <w:r>
-        <w:rPr>
-          <w:rFonts w:ascii="Times New Roman" w:hAnsi="Times New Roman" w:cs="Times New Roman"/>
-          <w:sz w:val="24"/>
-          <w:szCs w:val="24"/>
-        </w:rPr>
-        <w:t>taxonomic groups.</w:t>
-      </w:r>
-      <w:proofErr w:type="gramEnd"/>
-      <w:r>
-        <w:rPr>
-          <w:rFonts w:ascii="Times New Roman" w:hAnsi="Times New Roman" w:cs="Times New Roman"/>
-          <w:sz w:val="24"/>
-          <w:szCs w:val="24"/>
-        </w:rPr>
-        <w:t xml:space="preserve"> </w:t>
+        <w:t xml:space="preserve"> for frequencies of all taxonomic groups. </w:t>
       </w:r>
       <w:proofErr w:type="gramStart"/>
       <w:r>

</xml_diff>

<commit_message>
Wrote more functional stuff and made the carbon Ks species frequency figure
</commit_message>
<xml_diff>
--- a/figures_and_tables/Table2_taxa_function_linkage.docx
+++ b/figures_and_tables/Table2_taxa_function_linkage.docx
@@ -124,6 +124,7 @@
                 <w:szCs w:val="20"/>
               </w:rPr>
             </w:pPr>
+            <w:proofErr w:type="spellStart"/>
             <w:r>
               <w:rPr>
                 <w:rFonts w:ascii="Times New Roman" w:hAnsi="Times New Roman"/>
@@ -151,6 +152,145 @@
               </w:rPr>
               <w:t>on</w:t>
             </w:r>
+            <w:proofErr w:type="spellEnd"/>
+          </w:p>
+        </w:tc>
+      </w:tr>
+      <w:tr>
+        <w:trPr>
+          <w:trHeight w:val="470"/>
+        </w:trPr>
+        <w:tc>
+          <w:tcPr>
+            <w:tcW w:w="1728" w:type="dxa"/>
+            <w:vMerge w:val="restart"/>
+          </w:tcPr>
+          <w:p>
+            <w:pPr>
+              <w:snapToGrid w:val="0"/>
+              <w:spacing w:after="0" w:line="100" w:lineRule="atLeast"/>
+              <w:rPr>
+                <w:rFonts w:ascii="Times New Roman" w:hAnsi="Times New Roman" w:cs="Times New Roman"/>
+                <w:sz w:val="20"/>
+                <w:szCs w:val="20"/>
+              </w:rPr>
+            </w:pPr>
+            <w:r>
+              <w:rPr>
+                <w:rFonts w:ascii="Times New Roman" w:hAnsi="Times New Roman" w:cs="Times New Roman"/>
+                <w:sz w:val="20"/>
+                <w:szCs w:val="20"/>
+              </w:rPr>
+              <w:t>Aerobic C fixation</w:t>
+            </w:r>
+          </w:p>
+        </w:tc>
+        <w:tc>
+          <w:tcPr>
+            <w:tcW w:w="4230" w:type="dxa"/>
+            <w:shd w:val="clear" w:color="auto" w:fill="auto"/>
+          </w:tcPr>
+          <w:p>
+            <w:pPr>
+              <w:snapToGrid w:val="0"/>
+              <w:spacing w:after="0" w:line="100" w:lineRule="atLeast"/>
+              <w:rPr>
+                <w:rFonts w:ascii="Times New Roman" w:hAnsi="Times New Roman" w:cs="Times New Roman"/>
+                <w:sz w:val="20"/>
+                <w:szCs w:val="20"/>
+              </w:rPr>
+            </w:pPr>
+            <w:proofErr w:type="spellStart"/>
+            <w:r>
+              <w:rPr>
+                <w:rFonts w:ascii="Times New Roman" w:hAnsi="Times New Roman" w:cs="Times New Roman"/>
+                <w:sz w:val="20"/>
+                <w:szCs w:val="20"/>
+              </w:rPr>
+              <w:t>RuBisCO</w:t>
+            </w:r>
+            <w:proofErr w:type="spellEnd"/>
+            <w:r>
+              <w:rPr>
+                <w:rFonts w:ascii="Times New Roman" w:hAnsi="Times New Roman" w:cs="Times New Roman"/>
+                <w:sz w:val="20"/>
+                <w:szCs w:val="20"/>
+              </w:rPr>
+              <w:t xml:space="preserve"> </w:t>
+            </w:r>
+          </w:p>
+        </w:tc>
+        <w:tc>
+          <w:tcPr>
+            <w:tcW w:w="990" w:type="dxa"/>
+            <w:shd w:val="clear" w:color="auto" w:fill="auto"/>
+          </w:tcPr>
+          <w:p>
+            <w:pPr>
+              <w:snapToGrid w:val="0"/>
+              <w:spacing w:after="0" w:line="100" w:lineRule="atLeast"/>
+              <w:rPr>
+                <w:rFonts w:ascii="Times New Roman" w:hAnsi="Times New Roman"/>
+                <w:sz w:val="20"/>
+                <w:szCs w:val="20"/>
+              </w:rPr>
+            </w:pPr>
+            <w:r>
+              <w:rPr>
+                <w:rFonts w:ascii="Times New Roman" w:hAnsi="Times New Roman"/>
+                <w:sz w:val="20"/>
+                <w:szCs w:val="20"/>
+              </w:rPr>
+              <w:t>K01601</w:t>
+            </w:r>
+          </w:p>
+          <w:p>
+            <w:pPr>
+              <w:snapToGrid w:val="0"/>
+              <w:spacing w:after="0" w:line="100" w:lineRule="atLeast"/>
+              <w:rPr>
+                <w:rFonts w:ascii="Times New Roman" w:hAnsi="Times New Roman"/>
+                <w:sz w:val="20"/>
+                <w:szCs w:val="20"/>
+              </w:rPr>
+            </w:pPr>
+            <w:r>
+              <w:rPr>
+                <w:rFonts w:ascii="Times New Roman" w:hAnsi="Times New Roman"/>
+                <w:sz w:val="20"/>
+                <w:szCs w:val="20"/>
+              </w:rPr>
+              <w:t>K01602</w:t>
+            </w:r>
+          </w:p>
+        </w:tc>
+        <w:tc>
+          <w:tcPr>
+            <w:tcW w:w="2430" w:type="dxa"/>
+            <w:shd w:val="clear" w:color="auto" w:fill="auto"/>
+          </w:tcPr>
+          <w:p>
+            <w:pPr>
+              <w:snapToGrid w:val="0"/>
+              <w:spacing w:after="0" w:line="100" w:lineRule="atLeast"/>
+              <w:rPr>
+                <w:rFonts w:ascii="Times New Roman" w:hAnsi="Times New Roman"/>
+                <w:i/>
+                <w:sz w:val="20"/>
+                <w:szCs w:val="20"/>
+              </w:rPr>
+            </w:pPr>
+            <w:proofErr w:type="spellStart"/>
+            <w:r>
+              <w:rPr>
+                <w:rFonts w:ascii="Times New Roman" w:hAnsi="Times New Roman"/>
+                <w:i/>
+                <w:sz w:val="20"/>
+                <w:szCs w:val="20"/>
+              </w:rPr>
+              <w:t>Viridiplantae</w:t>
+            </w:r>
+            <w:proofErr w:type="spellEnd"/>
           </w:p>
         </w:tc>
       </w:tr>
@@ -161,26 +301,18 @@
         <w:tc>
           <w:tcPr>
             <w:tcW w:w="1728" w:type="dxa"/>
-            <w:vMerge w:val="restart"/>
-          </w:tcPr>
-          <w:p>
-            <w:pPr>
-              <w:snapToGrid w:val="0"/>
-              <w:spacing w:after="0" w:line="100" w:lineRule="atLeast"/>
-              <w:rPr>
-                <w:rFonts w:ascii="Times New Roman" w:hAnsi="Times New Roman" w:cs="Times New Roman"/>
-                <w:sz w:val="20"/>
-                <w:szCs w:val="20"/>
-              </w:rPr>
-            </w:pPr>
-            <w:r>
-              <w:rPr>
-                <w:rFonts w:ascii="Times New Roman" w:hAnsi="Times New Roman" w:cs="Times New Roman"/>
-                <w:sz w:val="20"/>
-                <w:szCs w:val="20"/>
-              </w:rPr>
-              <w:t>Aerobic C fixation</w:t>
-            </w:r>
+            <w:vMerge/>
+          </w:tcPr>
+          <w:p>
+            <w:pPr>
+              <w:snapToGrid w:val="0"/>
+              <w:spacing w:after="0" w:line="100" w:lineRule="atLeast"/>
+              <w:rPr>
+                <w:rFonts w:ascii="Times New Roman" w:hAnsi="Times New Roman" w:cs="Times New Roman"/>
+                <w:sz w:val="20"/>
+                <w:szCs w:val="20"/>
+              </w:rPr>
+            </w:pPr>
           </w:p>
         </w:tc>
         <w:tc>
@@ -198,13 +330,76 @@
                 <w:szCs w:val="20"/>
               </w:rPr>
             </w:pPr>
-            <w:r>
-              <w:rPr>
-                <w:rFonts w:ascii="Times New Roman" w:hAnsi="Times New Roman" w:cs="Times New Roman"/>
-                <w:sz w:val="20"/>
-                <w:szCs w:val="20"/>
-              </w:rPr>
-              <w:t>RuBisCo small chain</w:t>
+            <w:proofErr w:type="spellStart"/>
+            <w:r>
+              <w:rPr>
+                <w:rFonts w:ascii="Times New Roman" w:hAnsi="Times New Roman" w:cs="Times New Roman"/>
+                <w:sz w:val="20"/>
+                <w:szCs w:val="20"/>
+              </w:rPr>
+              <w:t>p</w:t>
+            </w:r>
+            <w:r>
+              <w:rPr>
+                <w:rFonts w:ascii="Times New Roman" w:hAnsi="Times New Roman" w:cs="Times New Roman"/>
+                <w:sz w:val="20"/>
+                <w:szCs w:val="20"/>
+              </w:rPr>
+              <w:t>hosphoribulose</w:t>
+            </w:r>
+            <w:proofErr w:type="spellEnd"/>
+            <w:r>
+              <w:rPr>
+                <w:rFonts w:ascii="Times New Roman" w:hAnsi="Times New Roman" w:cs="Times New Roman"/>
+                <w:sz w:val="20"/>
+                <w:szCs w:val="20"/>
+              </w:rPr>
+              <w:t xml:space="preserve"> </w:t>
+            </w:r>
+            <w:proofErr w:type="spellStart"/>
+            <w:r>
+              <w:rPr>
+                <w:rFonts w:ascii="Times New Roman" w:hAnsi="Times New Roman" w:cs="Times New Roman"/>
+                <w:sz w:val="20"/>
+                <w:szCs w:val="20"/>
+              </w:rPr>
+              <w:t>kinase</w:t>
+            </w:r>
+            <w:proofErr w:type="spellEnd"/>
+            <w:r>
+              <w:rPr>
+                <w:rFonts w:ascii="Times New Roman" w:hAnsi="Times New Roman" w:cs="Times New Roman"/>
+                <w:sz w:val="20"/>
+                <w:szCs w:val="20"/>
+              </w:rPr>
+              <w:t xml:space="preserve"> (</w:t>
+            </w:r>
+            <w:proofErr w:type="spellStart"/>
+            <w:r>
+              <w:rPr>
+                <w:rFonts w:ascii="Times New Roman" w:hAnsi="Times New Roman" w:cs="Times New Roman"/>
+                <w:i/>
+                <w:sz w:val="20"/>
+                <w:szCs w:val="20"/>
+              </w:rPr>
+              <w:t>prk</w:t>
+            </w:r>
+            <w:r>
+              <w:rPr>
+                <w:rFonts w:ascii="Times New Roman" w:hAnsi="Times New Roman" w:cs="Times New Roman"/>
+                <w:sz w:val="20"/>
+                <w:szCs w:val="20"/>
+              </w:rPr>
+              <w:t>B</w:t>
+            </w:r>
+            <w:proofErr w:type="spellEnd"/>
+            <w:r>
+              <w:rPr>
+                <w:rFonts w:ascii="Times New Roman" w:hAnsi="Times New Roman" w:cs="Times New Roman"/>
+                <w:sz w:val="20"/>
+                <w:szCs w:val="20"/>
+              </w:rPr>
+              <w:t>)</w:t>
             </w:r>
           </w:p>
         </w:tc>
@@ -229,7 +424,7 @@
                 <w:sz w:val="20"/>
                 <w:szCs w:val="20"/>
               </w:rPr>
-              <w:t>K01602</w:t>
+              <w:t>K00855</w:t>
             </w:r>
           </w:p>
         </w:tc>
@@ -249,105 +444,7 @@
                 <w:szCs w:val="20"/>
               </w:rPr>
             </w:pPr>
-            <w:r>
-              <w:rPr>
-                <w:rFonts w:ascii="Times New Roman" w:hAnsi="Times New Roman"/>
-                <w:i/>
-                <w:sz w:val="20"/>
-                <w:szCs w:val="20"/>
-              </w:rPr>
-              <w:t>Viridiplantae</w:t>
-            </w:r>
-          </w:p>
-        </w:tc>
-      </w:tr>
-      <w:tr>
-        <w:trPr>
-          <w:trHeight w:val="186"/>
-        </w:trPr>
-        <w:tc>
-          <w:tcPr>
-            <w:tcW w:w="1728" w:type="dxa"/>
-            <w:vMerge/>
-          </w:tcPr>
-          <w:p>
-            <w:pPr>
-              <w:snapToGrid w:val="0"/>
-              <w:spacing w:after="0" w:line="100" w:lineRule="atLeast"/>
-              <w:rPr>
-                <w:rFonts w:ascii="Times New Roman" w:hAnsi="Times New Roman" w:cs="Times New Roman"/>
-                <w:sz w:val="20"/>
-                <w:szCs w:val="20"/>
-              </w:rPr>
-            </w:pPr>
-          </w:p>
-        </w:tc>
-        <w:tc>
-          <w:tcPr>
-            <w:tcW w:w="4230" w:type="dxa"/>
-            <w:shd w:val="clear" w:color="auto" w:fill="auto"/>
-          </w:tcPr>
-          <w:p>
-            <w:pPr>
-              <w:snapToGrid w:val="0"/>
-              <w:spacing w:after="0" w:line="100" w:lineRule="atLeast"/>
-              <w:rPr>
-                <w:rFonts w:ascii="Times New Roman" w:hAnsi="Times New Roman" w:cs="Times New Roman"/>
-                <w:sz w:val="20"/>
-                <w:szCs w:val="20"/>
-              </w:rPr>
-            </w:pPr>
-            <w:r>
-              <w:rPr>
-                <w:rFonts w:ascii="Times New Roman" w:hAnsi="Times New Roman" w:cs="Times New Roman"/>
-                <w:sz w:val="20"/>
-                <w:szCs w:val="20"/>
-              </w:rPr>
-              <w:t>Phosphoribulose kinase</w:t>
-            </w:r>
-          </w:p>
-        </w:tc>
-        <w:tc>
-          <w:tcPr>
-            <w:tcW w:w="990" w:type="dxa"/>
-            <w:shd w:val="clear" w:color="auto" w:fill="auto"/>
-          </w:tcPr>
-          <w:p>
-            <w:pPr>
-              <w:snapToGrid w:val="0"/>
-              <w:spacing w:after="0" w:line="100" w:lineRule="atLeast"/>
-              <w:rPr>
-                <w:rFonts w:ascii="Times New Roman" w:hAnsi="Times New Roman"/>
-                <w:sz w:val="20"/>
-                <w:szCs w:val="20"/>
-              </w:rPr>
-            </w:pPr>
-            <w:r>
-              <w:rPr>
-                <w:rFonts w:ascii="Times New Roman" w:hAnsi="Times New Roman"/>
-                <w:sz w:val="20"/>
-                <w:szCs w:val="20"/>
-              </w:rPr>
-              <w:t>K00855</w:t>
-            </w:r>
-          </w:p>
-        </w:tc>
-        <w:tc>
-          <w:tcPr>
-            <w:tcW w:w="2430" w:type="dxa"/>
-            <w:shd w:val="clear" w:color="auto" w:fill="auto"/>
-          </w:tcPr>
-          <w:p>
-            <w:pPr>
-              <w:snapToGrid w:val="0"/>
-              <w:spacing w:after="0" w:line="100" w:lineRule="atLeast"/>
-              <w:rPr>
-                <w:rFonts w:ascii="Times New Roman" w:hAnsi="Times New Roman"/>
-                <w:i/>
-                <w:sz w:val="20"/>
-                <w:szCs w:val="20"/>
-              </w:rPr>
-            </w:pPr>
+            <w:proofErr w:type="spellStart"/>
             <w:r>
               <w:rPr>
                 <w:rFonts w:ascii="Times New Roman" w:hAnsi="Times New Roman"/>
@@ -357,6 +454,7 @@
               </w:rPr>
               <w:t>Gammaproteobacteria</w:t>
             </w:r>
+            <w:proofErr w:type="spellEnd"/>
           </w:p>
         </w:tc>
       </w:tr>
@@ -403,14 +501,51 @@
                 <w:szCs w:val="20"/>
               </w:rPr>
             </w:pPr>
-            <w:r>
-              <w:rPr>
-                <w:rFonts w:ascii="Times New Roman" w:hAnsi="Times New Roman" w:cs="Times New Roman"/>
-                <w:sz w:val="20"/>
-                <w:szCs w:val="20"/>
-              </w:rPr>
-              <w:t>Cytochrome C oxidase (</w:t>
-            </w:r>
+            <w:proofErr w:type="spellStart"/>
+            <w:r>
+              <w:rPr>
+                <w:rFonts w:ascii="Times New Roman" w:hAnsi="Times New Roman" w:cs="Times New Roman"/>
+                <w:sz w:val="20"/>
+                <w:szCs w:val="20"/>
+              </w:rPr>
+              <w:t>c</w:t>
+            </w:r>
+            <w:r>
+              <w:rPr>
+                <w:rFonts w:ascii="Times New Roman" w:hAnsi="Times New Roman" w:cs="Times New Roman"/>
+                <w:sz w:val="20"/>
+                <w:szCs w:val="20"/>
+              </w:rPr>
+              <w:t>ytochrome</w:t>
+            </w:r>
+            <w:proofErr w:type="spellEnd"/>
+            <w:r>
+              <w:rPr>
+                <w:rFonts w:ascii="Times New Roman" w:hAnsi="Times New Roman" w:cs="Times New Roman"/>
+                <w:sz w:val="20"/>
+                <w:szCs w:val="20"/>
+              </w:rPr>
+              <w:t xml:space="preserve"> C </w:t>
+            </w:r>
+            <w:proofErr w:type="spellStart"/>
+            <w:r>
+              <w:rPr>
+                <w:rFonts w:ascii="Times New Roman" w:hAnsi="Times New Roman" w:cs="Times New Roman"/>
+                <w:sz w:val="20"/>
+                <w:szCs w:val="20"/>
+              </w:rPr>
+              <w:t>oxidase</w:t>
+            </w:r>
+            <w:proofErr w:type="spellEnd"/>
+            <w:r>
+              <w:rPr>
+                <w:rFonts w:ascii="Times New Roman" w:hAnsi="Times New Roman" w:cs="Times New Roman"/>
+                <w:sz w:val="20"/>
+                <w:szCs w:val="20"/>
+              </w:rPr>
+              <w:t xml:space="preserve"> (</w:t>
+            </w:r>
+            <w:proofErr w:type="spellStart"/>
             <w:r>
               <w:rPr>
                 <w:rFonts w:ascii="Times New Roman" w:hAnsi="Times New Roman" w:cs="Times New Roman"/>
@@ -426,8 +561,18 @@
                 <w:sz w:val="20"/>
                 <w:szCs w:val="20"/>
               </w:rPr>
-              <w:t xml:space="preserve">I, </w:t>
-            </w:r>
+              <w:t>I</w:t>
+            </w:r>
+            <w:proofErr w:type="spellEnd"/>
+            <w:r>
+              <w:rPr>
+                <w:rFonts w:ascii="Times New Roman" w:hAnsi="Times New Roman" w:cs="Times New Roman"/>
+                <w:sz w:val="20"/>
+                <w:szCs w:val="20"/>
+              </w:rPr>
+              <w:t xml:space="preserve">, </w:t>
+            </w:r>
+            <w:proofErr w:type="spellStart"/>
             <w:r>
               <w:rPr>
                 <w:rFonts w:ascii="Times New Roman" w:hAnsi="Times New Roman" w:cs="Times New Roman"/>
@@ -443,25 +588,27 @@
                 <w:sz w:val="20"/>
                 <w:szCs w:val="20"/>
               </w:rPr>
-              <w:t>III,</w:t>
-            </w:r>
-            <w:r>
-              <w:rPr>
-                <w:rFonts w:ascii="Times New Roman" w:hAnsi="Times New Roman" w:cs="Times New Roman"/>
-                <w:i/>
-                <w:sz w:val="20"/>
-                <w:szCs w:val="20"/>
-              </w:rPr>
-              <w:t xml:space="preserve"> cox</w:t>
-            </w:r>
-            <w:r>
-              <w:rPr>
-                <w:rFonts w:ascii="Times New Roman" w:hAnsi="Times New Roman" w:cs="Times New Roman"/>
-                <w:sz w:val="20"/>
-                <w:szCs w:val="20"/>
-              </w:rPr>
-              <w:t xml:space="preserve">A, </w:t>
-            </w:r>
+              <w:t>III</w:t>
+            </w:r>
+            <w:proofErr w:type="spellEnd"/>
+            <w:r>
+              <w:rPr>
+                <w:rFonts w:ascii="Times New Roman" w:hAnsi="Times New Roman" w:cs="Times New Roman"/>
+                <w:sz w:val="20"/>
+                <w:szCs w:val="20"/>
+              </w:rPr>
+              <w:t>,</w:t>
+            </w:r>
+            <w:r>
+              <w:rPr>
+                <w:rFonts w:ascii="Times New Roman" w:hAnsi="Times New Roman" w:cs="Times New Roman"/>
+                <w:i/>
+                <w:sz w:val="20"/>
+                <w:szCs w:val="20"/>
+              </w:rPr>
+              <w:t xml:space="preserve"> </w:t>
+            </w:r>
+            <w:proofErr w:type="spellStart"/>
             <w:r>
               <w:rPr>
                 <w:rFonts w:ascii="Times New Roman" w:hAnsi="Times New Roman" w:cs="Times New Roman"/>
@@ -477,7 +624,43 @@
                 <w:sz w:val="20"/>
                 <w:szCs w:val="20"/>
               </w:rPr>
-              <w:t>C)</w:t>
+              <w:t>A</w:t>
+            </w:r>
+            <w:proofErr w:type="spellEnd"/>
+            <w:r>
+              <w:rPr>
+                <w:rFonts w:ascii="Times New Roman" w:hAnsi="Times New Roman" w:cs="Times New Roman"/>
+                <w:sz w:val="20"/>
+                <w:szCs w:val="20"/>
+              </w:rPr>
+              <w:t xml:space="preserve">, </w:t>
+            </w:r>
+            <w:proofErr w:type="spellStart"/>
+            <w:r>
+              <w:rPr>
+                <w:rFonts w:ascii="Times New Roman" w:hAnsi="Times New Roman" w:cs="Times New Roman"/>
+                <w:i/>
+                <w:sz w:val="20"/>
+                <w:szCs w:val="20"/>
+              </w:rPr>
+              <w:t>cox</w:t>
+            </w:r>
+            <w:r>
+              <w:rPr>
+                <w:rFonts w:ascii="Times New Roman" w:hAnsi="Times New Roman" w:cs="Times New Roman"/>
+                <w:sz w:val="20"/>
+                <w:szCs w:val="20"/>
+              </w:rPr>
+              <w:t>C</w:t>
+            </w:r>
+            <w:proofErr w:type="spellEnd"/>
+            <w:r>
+              <w:rPr>
+                <w:rFonts w:ascii="Times New Roman" w:hAnsi="Times New Roman" w:cs="Times New Roman"/>
+                <w:sz w:val="20"/>
+                <w:szCs w:val="20"/>
+              </w:rPr>
+              <w:t>)</w:t>
             </w:r>
           </w:p>
         </w:tc>
@@ -579,6 +762,7 @@
                 <w:szCs w:val="20"/>
               </w:rPr>
             </w:pPr>
+            <w:proofErr w:type="spellStart"/>
             <w:r>
               <w:rPr>
                 <w:rFonts w:ascii="Times New Roman" w:hAnsi="Times New Roman"/>
@@ -588,18 +772,20 @@
               </w:rPr>
               <w:t>Viridiplantae</w:t>
             </w:r>
-          </w:p>
-          <w:p>
-            <w:pPr>
-              <w:snapToGrid w:val="0"/>
-              <w:spacing w:after="0" w:line="100" w:lineRule="atLeast"/>
-              <w:rPr>
-                <w:rFonts w:ascii="Times New Roman" w:hAnsi="Times New Roman"/>
-                <w:i/>
-                <w:sz w:val="20"/>
-                <w:szCs w:val="20"/>
-              </w:rPr>
-            </w:pPr>
+            <w:proofErr w:type="spellEnd"/>
+          </w:p>
+          <w:p>
+            <w:pPr>
+              <w:snapToGrid w:val="0"/>
+              <w:spacing w:after="0" w:line="100" w:lineRule="atLeast"/>
+              <w:rPr>
+                <w:rFonts w:ascii="Times New Roman" w:hAnsi="Times New Roman"/>
+                <w:i/>
+                <w:sz w:val="20"/>
+                <w:szCs w:val="20"/>
+              </w:rPr>
+            </w:pPr>
+            <w:proofErr w:type="spellStart"/>
             <w:r>
               <w:rPr>
                 <w:rFonts w:ascii="Times New Roman" w:hAnsi="Times New Roman"/>
@@ -609,18 +795,20 @@
               </w:rPr>
               <w:t>Proteobacteria</w:t>
             </w:r>
-          </w:p>
-          <w:p>
-            <w:pPr>
-              <w:snapToGrid w:val="0"/>
-              <w:spacing w:after="0" w:line="100" w:lineRule="atLeast"/>
-              <w:rPr>
-                <w:rFonts w:ascii="Times New Roman" w:hAnsi="Times New Roman"/>
-                <w:i/>
-                <w:sz w:val="20"/>
-                <w:szCs w:val="20"/>
-              </w:rPr>
-            </w:pPr>
+            <w:proofErr w:type="spellEnd"/>
+          </w:p>
+          <w:p>
+            <w:pPr>
+              <w:snapToGrid w:val="0"/>
+              <w:spacing w:after="0" w:line="100" w:lineRule="atLeast"/>
+              <w:rPr>
+                <w:rFonts w:ascii="Times New Roman" w:hAnsi="Times New Roman"/>
+                <w:i/>
+                <w:sz w:val="20"/>
+                <w:szCs w:val="20"/>
+              </w:rPr>
+            </w:pPr>
+            <w:proofErr w:type="spellStart"/>
             <w:r>
               <w:rPr>
                 <w:rFonts w:ascii="Times New Roman" w:hAnsi="Times New Roman"/>
@@ -630,18 +818,20 @@
               </w:rPr>
               <w:t>Bacteroidetes</w:t>
             </w:r>
-          </w:p>
-          <w:p>
-            <w:pPr>
-              <w:snapToGrid w:val="0"/>
-              <w:spacing w:after="0" w:line="100" w:lineRule="atLeast"/>
-              <w:rPr>
-                <w:rFonts w:ascii="Times New Roman" w:hAnsi="Times New Roman"/>
-                <w:i/>
-                <w:sz w:val="20"/>
-                <w:szCs w:val="20"/>
-              </w:rPr>
-            </w:pPr>
+            <w:proofErr w:type="spellEnd"/>
+          </w:p>
+          <w:p>
+            <w:pPr>
+              <w:snapToGrid w:val="0"/>
+              <w:spacing w:after="0" w:line="100" w:lineRule="atLeast"/>
+              <w:rPr>
+                <w:rFonts w:ascii="Times New Roman" w:hAnsi="Times New Roman"/>
+                <w:i/>
+                <w:sz w:val="20"/>
+                <w:szCs w:val="20"/>
+              </w:rPr>
+            </w:pPr>
+            <w:proofErr w:type="spellStart"/>
             <w:r>
               <w:rPr>
                 <w:rFonts w:ascii="Times New Roman" w:hAnsi="Times New Roman"/>
@@ -651,6 +841,7 @@
               </w:rPr>
               <w:t>Actinobacteria</w:t>
             </w:r>
+            <w:proofErr w:type="spellEnd"/>
           </w:p>
         </w:tc>
       </w:tr>
@@ -704,8 +895,99 @@
                 <w:sz w:val="20"/>
                 <w:szCs w:val="20"/>
               </w:rPr>
-              <w:t>ATP citrate lyase</w:t>
-            </w:r>
+              <w:t>ATP-</w:t>
+            </w:r>
+            <w:r>
+              <w:rPr>
+                <w:rFonts w:ascii="Times New Roman" w:hAnsi="Times New Roman" w:cs="Times New Roman"/>
+                <w:sz w:val="20"/>
+                <w:szCs w:val="20"/>
+              </w:rPr>
+              <w:t xml:space="preserve">citrate </w:t>
+            </w:r>
+            <w:proofErr w:type="spellStart"/>
+            <w:r>
+              <w:rPr>
+                <w:rFonts w:ascii="Times New Roman" w:hAnsi="Times New Roman" w:cs="Times New Roman"/>
+                <w:sz w:val="20"/>
+                <w:szCs w:val="20"/>
+              </w:rPr>
+              <w:t>lyase</w:t>
+            </w:r>
+            <w:proofErr w:type="spellEnd"/>
+            <w:r>
+              <w:rPr>
+                <w:rFonts w:ascii="Times New Roman" w:hAnsi="Times New Roman" w:cs="Times New Roman"/>
+                <w:sz w:val="20"/>
+                <w:szCs w:val="20"/>
+              </w:rPr>
+              <w:t xml:space="preserve"> (</w:t>
+            </w:r>
+            <w:proofErr w:type="spellStart"/>
+            <w:r>
+              <w:rPr>
+                <w:rFonts w:ascii="Times New Roman" w:hAnsi="Times New Roman" w:cs="Times New Roman"/>
+                <w:i/>
+                <w:sz w:val="20"/>
+                <w:szCs w:val="20"/>
+              </w:rPr>
+              <w:t>acl</w:t>
+            </w:r>
+            <w:r>
+              <w:rPr>
+                <w:rFonts w:ascii="Times New Roman" w:hAnsi="Times New Roman" w:cs="Times New Roman"/>
+                <w:sz w:val="20"/>
+                <w:szCs w:val="20"/>
+              </w:rPr>
+              <w:t>A</w:t>
+            </w:r>
+            <w:proofErr w:type="spellEnd"/>
+            <w:r>
+              <w:rPr>
+                <w:rFonts w:ascii="Times New Roman" w:hAnsi="Times New Roman" w:cs="Times New Roman"/>
+                <w:sz w:val="20"/>
+                <w:szCs w:val="20"/>
+              </w:rPr>
+              <w:t xml:space="preserve">, </w:t>
+            </w:r>
+            <w:proofErr w:type="spellStart"/>
+            <w:r>
+              <w:rPr>
+                <w:rFonts w:ascii="Times New Roman" w:hAnsi="Times New Roman" w:cs="Times New Roman"/>
+                <w:i/>
+                <w:sz w:val="20"/>
+                <w:szCs w:val="20"/>
+              </w:rPr>
+              <w:t>acl</w:t>
+            </w:r>
+            <w:r>
+              <w:rPr>
+                <w:rFonts w:ascii="Times New Roman" w:hAnsi="Times New Roman" w:cs="Times New Roman"/>
+                <w:sz w:val="20"/>
+                <w:szCs w:val="20"/>
+              </w:rPr>
+              <w:t>B</w:t>
+            </w:r>
+            <w:proofErr w:type="spellEnd"/>
+            <w:r>
+              <w:rPr>
+                <w:rFonts w:ascii="Times New Roman" w:hAnsi="Times New Roman" w:cs="Times New Roman"/>
+                <w:sz w:val="20"/>
+                <w:szCs w:val="20"/>
+              </w:rPr>
+              <w:t>)</w:t>
+            </w:r>
+          </w:p>
+          <w:p>
+            <w:pPr>
+              <w:snapToGrid w:val="0"/>
+              <w:spacing w:after="0" w:line="100" w:lineRule="atLeast"/>
+              <w:rPr>
+                <w:rFonts w:ascii="Times New Roman" w:hAnsi="Times New Roman" w:cs="Times New Roman"/>
+                <w:sz w:val="20"/>
+                <w:szCs w:val="20"/>
+              </w:rPr>
+            </w:pPr>
           </w:p>
           <w:p>
             <w:pPr>
@@ -739,38 +1021,77 @@
                 <w:sz w:val="20"/>
                 <w:szCs w:val="20"/>
               </w:rPr>
-              <w:t>ferredoxin oxidoreductase</w:t>
-            </w:r>
-          </w:p>
-          <w:p>
-            <w:pPr>
-              <w:snapToGrid w:val="0"/>
-              <w:spacing w:after="0" w:line="100" w:lineRule="atLeast"/>
-              <w:rPr>
-                <w:rFonts w:ascii="Times New Roman" w:hAnsi="Times New Roman" w:cs="Times New Roman"/>
-                <w:sz w:val="20"/>
-                <w:szCs w:val="20"/>
-              </w:rPr>
-            </w:pPr>
-          </w:p>
-          <w:p>
-            <w:pPr>
-              <w:snapToGrid w:val="0"/>
-              <w:spacing w:after="0" w:line="100" w:lineRule="atLeast"/>
-              <w:rPr>
-                <w:rFonts w:ascii="Times New Roman" w:hAnsi="Times New Roman" w:cs="Times New Roman"/>
-                <w:sz w:val="20"/>
-                <w:szCs w:val="20"/>
-              </w:rPr>
-            </w:pPr>
-            <w:r>
-              <w:rPr>
-                <w:rFonts w:ascii="Times New Roman" w:hAnsi="Times New Roman" w:cs="Times New Roman"/>
-                <w:sz w:val="20"/>
-                <w:szCs w:val="20"/>
-              </w:rPr>
-              <w:t>fumerate reductase (</w:t>
-            </w:r>
+              <w:t xml:space="preserve">ferredoxin </w:t>
+            </w:r>
+            <w:proofErr w:type="spellStart"/>
+            <w:r>
+              <w:rPr>
+                <w:rFonts w:ascii="Times New Roman" w:hAnsi="Times New Roman" w:cs="Times New Roman"/>
+                <w:sz w:val="20"/>
+                <w:szCs w:val="20"/>
+              </w:rPr>
+              <w:t>oxidoreductase</w:t>
+            </w:r>
+            <w:proofErr w:type="spellEnd"/>
+          </w:p>
+          <w:p>
+            <w:pPr>
+              <w:snapToGrid w:val="0"/>
+              <w:spacing w:after="0" w:line="100" w:lineRule="atLeast"/>
+              <w:rPr>
+                <w:rFonts w:ascii="Times New Roman" w:hAnsi="Times New Roman" w:cs="Times New Roman"/>
+                <w:sz w:val="20"/>
+                <w:szCs w:val="20"/>
+              </w:rPr>
+            </w:pPr>
+          </w:p>
+          <w:p>
+            <w:pPr>
+              <w:snapToGrid w:val="0"/>
+              <w:spacing w:after="0" w:line="100" w:lineRule="atLeast"/>
+              <w:rPr>
+                <w:rFonts w:ascii="Times New Roman" w:hAnsi="Times New Roman" w:cs="Times New Roman"/>
+                <w:sz w:val="20"/>
+                <w:szCs w:val="20"/>
+              </w:rPr>
+            </w:pPr>
+            <w:proofErr w:type="spellStart"/>
+            <w:r>
+              <w:rPr>
+                <w:rFonts w:ascii="Times New Roman" w:hAnsi="Times New Roman" w:cs="Times New Roman"/>
+                <w:sz w:val="20"/>
+                <w:szCs w:val="20"/>
+              </w:rPr>
+              <w:t>fumerate</w:t>
+            </w:r>
+            <w:proofErr w:type="spellEnd"/>
+            <w:r>
+              <w:rPr>
+                <w:rFonts w:ascii="Times New Roman" w:hAnsi="Times New Roman" w:cs="Times New Roman"/>
+                <w:sz w:val="20"/>
+                <w:szCs w:val="20"/>
+              </w:rPr>
+              <w:t xml:space="preserve"> </w:t>
+            </w:r>
+            <w:proofErr w:type="spellStart"/>
+            <w:r>
+              <w:rPr>
+                <w:rFonts w:ascii="Times New Roman" w:hAnsi="Times New Roman" w:cs="Times New Roman"/>
+                <w:sz w:val="20"/>
+                <w:szCs w:val="20"/>
+              </w:rPr>
+              <w:t>reductase</w:t>
+            </w:r>
+            <w:proofErr w:type="spellEnd"/>
+            <w:r>
+              <w:rPr>
+                <w:rFonts w:ascii="Times New Roman" w:hAnsi="Times New Roman" w:cs="Times New Roman"/>
+                <w:sz w:val="20"/>
+                <w:szCs w:val="20"/>
+              </w:rPr>
+              <w:t xml:space="preserve"> (</w:t>
+            </w:r>
+            <w:proofErr w:type="spellStart"/>
             <w:r>
               <w:rPr>
                 <w:rFonts w:ascii="Times New Roman" w:hAnsi="Times New Roman" w:cs="Times New Roman"/>
@@ -786,7 +1107,16 @@
                 <w:sz w:val="20"/>
                 <w:szCs w:val="20"/>
               </w:rPr>
-              <w:t>A)</w:t>
+              <w:t>A</w:t>
+            </w:r>
+            <w:proofErr w:type="spellEnd"/>
+            <w:r>
+              <w:rPr>
+                <w:rFonts w:ascii="Times New Roman" w:hAnsi="Times New Roman" w:cs="Times New Roman"/>
+                <w:sz w:val="20"/>
+                <w:szCs w:val="20"/>
+              </w:rPr>
+              <w:t>)</w:t>
             </w:r>
           </w:p>
         </w:tc>
@@ -811,7 +1141,26 @@
                 <w:sz w:val="20"/>
                 <w:szCs w:val="20"/>
               </w:rPr>
-              <w:t>K01648</w:t>
+              <w:t>K15230</w:t>
+            </w:r>
+          </w:p>
+          <w:p>
+            <w:pPr>
+              <w:snapToGrid w:val="0"/>
+              <w:spacing w:after="0" w:line="100" w:lineRule="atLeast"/>
+              <w:rPr>
+                <w:rFonts w:ascii="Times New Roman" w:hAnsi="Times New Roman"/>
+                <w:sz w:val="20"/>
+                <w:szCs w:val="20"/>
+              </w:rPr>
+            </w:pPr>
+            <w:r>
+              <w:rPr>
+                <w:rFonts w:ascii="Times New Roman" w:hAnsi="Times New Roman"/>
+                <w:sz w:val="20"/>
+                <w:szCs w:val="20"/>
+              </w:rPr>
+              <w:t>K15231</w:t>
             </w:r>
           </w:p>
           <w:p>
@@ -888,6 +1237,29 @@
                 <w:szCs w:val="20"/>
               </w:rPr>
             </w:pPr>
+            <w:proofErr w:type="spellStart"/>
+            <w:r>
+              <w:rPr>
+                <w:rFonts w:ascii="Times New Roman" w:hAnsi="Times New Roman"/>
+                <w:i/>
+                <w:sz w:val="20"/>
+                <w:szCs w:val="20"/>
+              </w:rPr>
+              <w:t>Epsilonproteobacteria</w:t>
+            </w:r>
+            <w:proofErr w:type="spellEnd"/>
+          </w:p>
+          <w:p>
+            <w:pPr>
+              <w:snapToGrid w:val="0"/>
+              <w:spacing w:after="0" w:line="100" w:lineRule="atLeast"/>
+              <w:rPr>
+                <w:rFonts w:ascii="Times New Roman" w:hAnsi="Times New Roman"/>
+                <w:i/>
+                <w:sz w:val="20"/>
+                <w:szCs w:val="20"/>
+              </w:rPr>
+            </w:pPr>
           </w:p>
           <w:p>
             <w:pPr>
@@ -942,21 +1314,43 @@
                 <w:szCs w:val="20"/>
               </w:rPr>
             </w:pPr>
-            <w:r>
-              <w:rPr>
-                <w:rFonts w:ascii="Times New Roman" w:hAnsi="Times New Roman"/>
-                <w:i/>
-                <w:sz w:val="20"/>
-                <w:szCs w:val="20"/>
-              </w:rPr>
-              <w:t>Firmicutes/Protebacteria</w:t>
-            </w:r>
+            <w:proofErr w:type="spellStart"/>
+            <w:r>
+              <w:rPr>
+                <w:rFonts w:ascii="Times New Roman" w:hAnsi="Times New Roman"/>
+                <w:i/>
+                <w:sz w:val="20"/>
+                <w:szCs w:val="20"/>
+              </w:rPr>
+              <w:t>Firmicutes</w:t>
+            </w:r>
+            <w:proofErr w:type="spellEnd"/>
+            <w:r>
+              <w:rPr>
+                <w:rFonts w:ascii="Times New Roman" w:hAnsi="Times New Roman"/>
+                <w:i/>
+                <w:sz w:val="20"/>
+                <w:szCs w:val="20"/>
+              </w:rPr>
+              <w:t>/</w:t>
+            </w:r>
+            <w:proofErr w:type="spellStart"/>
+            <w:r>
+              <w:rPr>
+                <w:rFonts w:ascii="Times New Roman" w:hAnsi="Times New Roman"/>
+                <w:i/>
+                <w:sz w:val="20"/>
+                <w:szCs w:val="20"/>
+              </w:rPr>
+              <w:t>Protebacteria</w:t>
+            </w:r>
+            <w:proofErr w:type="spellEnd"/>
           </w:p>
         </w:tc>
       </w:tr>
       <w:tr>
         <w:trPr>
-          <w:trHeight w:val="552"/>
+          <w:trHeight w:val="503"/>
         </w:trPr>
         <w:tc>
           <w:tcPr>
@@ -996,15 +1390,61 @@
                 <w:sz w:val="20"/>
                 <w:szCs w:val="20"/>
               </w:rPr>
-              <w:t>CO dehydrogenase</w:t>
-            </w:r>
-            <w:r>
-              <w:rPr>
-                <w:rFonts w:ascii="Times New Roman" w:hAnsi="Times New Roman" w:cs="Times New Roman"/>
-                <w:sz w:val="20"/>
-                <w:szCs w:val="20"/>
-              </w:rPr>
-              <w:t>/acetyl-CoA synthase</w:t>
+              <w:t xml:space="preserve">CO </w:t>
+            </w:r>
+            <w:proofErr w:type="spellStart"/>
+            <w:r>
+              <w:rPr>
+                <w:rFonts w:ascii="Times New Roman" w:hAnsi="Times New Roman" w:cs="Times New Roman"/>
+                <w:sz w:val="20"/>
+                <w:szCs w:val="20"/>
+              </w:rPr>
+              <w:t>dehydrogenase</w:t>
+            </w:r>
+            <w:proofErr w:type="spellEnd"/>
+            <w:r>
+              <w:rPr>
+                <w:rFonts w:ascii="Times New Roman" w:hAnsi="Times New Roman" w:cs="Times New Roman"/>
+                <w:sz w:val="20"/>
+                <w:szCs w:val="20"/>
+              </w:rPr>
+              <w:t>/acetyl-</w:t>
+            </w:r>
+            <w:proofErr w:type="spellStart"/>
+            <w:r>
+              <w:rPr>
+                <w:rFonts w:ascii="Times New Roman" w:hAnsi="Times New Roman" w:cs="Times New Roman"/>
+                <w:sz w:val="20"/>
+                <w:szCs w:val="20"/>
+              </w:rPr>
+              <w:t>CoA</w:t>
+            </w:r>
+            <w:proofErr w:type="spellEnd"/>
+            <w:r>
+              <w:rPr>
+                <w:rFonts w:ascii="Times New Roman" w:hAnsi="Times New Roman" w:cs="Times New Roman"/>
+                <w:sz w:val="20"/>
+                <w:szCs w:val="20"/>
+              </w:rPr>
+              <w:t xml:space="preserve"> </w:t>
+            </w:r>
+            <w:proofErr w:type="spellStart"/>
+            <w:r>
+              <w:rPr>
+                <w:rFonts w:ascii="Times New Roman" w:hAnsi="Times New Roman" w:cs="Times New Roman"/>
+                <w:sz w:val="20"/>
+                <w:szCs w:val="20"/>
+              </w:rPr>
+              <w:t>synthase</w:t>
+            </w:r>
+            <w:proofErr w:type="spellEnd"/>
+            <w:r>
+              <w:rPr>
+                <w:rFonts w:ascii="Times New Roman" w:hAnsi="Times New Roman" w:cs="Times New Roman"/>
+                <w:sz w:val="20"/>
+                <w:szCs w:val="20"/>
+              </w:rPr>
+              <w:t xml:space="preserve"> (CODH-ACSA)</w:t>
             </w:r>
           </w:p>
         </w:tc>
@@ -1029,26 +1469,26 @@
                 <w:sz w:val="20"/>
                 <w:szCs w:val="20"/>
               </w:rPr>
-              <w:t>K00194</w:t>
-            </w:r>
-          </w:p>
-          <w:p>
-            <w:pPr>
-              <w:snapToGrid w:val="0"/>
-              <w:spacing w:after="0" w:line="100" w:lineRule="atLeast"/>
-              <w:rPr>
-                <w:rFonts w:ascii="Times New Roman" w:hAnsi="Times New Roman"/>
-                <w:sz w:val="20"/>
-                <w:szCs w:val="20"/>
-              </w:rPr>
-            </w:pPr>
-            <w:r>
-              <w:rPr>
-                <w:rFonts w:ascii="Times New Roman" w:hAnsi="Times New Roman"/>
-                <w:sz w:val="20"/>
-                <w:szCs w:val="20"/>
-              </w:rPr>
-              <w:t>K00197</w:t>
+              <w:t>K14138</w:t>
+            </w:r>
+          </w:p>
+          <w:p>
+            <w:pPr>
+              <w:snapToGrid w:val="0"/>
+              <w:spacing w:after="0" w:line="100" w:lineRule="atLeast"/>
+              <w:rPr>
+                <w:rFonts w:ascii="Times New Roman" w:hAnsi="Times New Roman"/>
+                <w:sz w:val="20"/>
+                <w:szCs w:val="20"/>
+              </w:rPr>
+            </w:pPr>
+            <w:r>
+              <w:rPr>
+                <w:rFonts w:ascii="Times New Roman" w:hAnsi="Times New Roman"/>
+                <w:sz w:val="20"/>
+                <w:szCs w:val="20"/>
+              </w:rPr>
+              <w:t>K00190</w:t>
             </w:r>
           </w:p>
         </w:tc>
@@ -1068,6 +1508,17 @@
                 <w:szCs w:val="20"/>
               </w:rPr>
             </w:pPr>
+            <w:proofErr w:type="spellStart"/>
+            <w:r>
+              <w:rPr>
+                <w:rFonts w:ascii="Times New Roman" w:hAnsi="Times New Roman"/>
+                <w:i/>
+                <w:sz w:val="20"/>
+                <w:szCs w:val="20"/>
+              </w:rPr>
+              <w:t>Deltaproteobacteria</w:t>
+            </w:r>
+            <w:proofErr w:type="spellEnd"/>
           </w:p>
         </w:tc>
       </w:tr>
@@ -1120,27 +1571,57 @@
                 <w:sz w:val="20"/>
                 <w:szCs w:val="20"/>
               </w:rPr>
-              <w:t>L-lactate dehydrogenase</w:t>
-            </w:r>
-          </w:p>
-          <w:p>
-            <w:pPr>
-              <w:snapToGrid w:val="0"/>
-              <w:spacing w:after="0" w:line="100" w:lineRule="atLeast"/>
-              <w:rPr>
-                <w:rFonts w:ascii="Times New Roman" w:hAnsi="Times New Roman" w:cs="Times New Roman"/>
-                <w:sz w:val="20"/>
-                <w:szCs w:val="20"/>
-              </w:rPr>
-            </w:pPr>
-            <w:r>
-              <w:rPr>
-                <w:rFonts w:ascii="Times New Roman" w:hAnsi="Times New Roman" w:cs="Times New Roman"/>
-                <w:sz w:val="20"/>
-                <w:szCs w:val="20"/>
-              </w:rPr>
-              <w:t>Pyruvate:ferredoxin oxidoreductase</w:t>
-            </w:r>
+              <w:t xml:space="preserve">L-lactate </w:t>
+            </w:r>
+            <w:proofErr w:type="spellStart"/>
+            <w:r>
+              <w:rPr>
+                <w:rFonts w:ascii="Times New Roman" w:hAnsi="Times New Roman" w:cs="Times New Roman"/>
+                <w:sz w:val="20"/>
+                <w:szCs w:val="20"/>
+              </w:rPr>
+              <w:t>dehydrogenase</w:t>
+            </w:r>
+            <w:proofErr w:type="spellEnd"/>
+          </w:p>
+          <w:p>
+            <w:pPr>
+              <w:snapToGrid w:val="0"/>
+              <w:spacing w:after="0" w:line="100" w:lineRule="atLeast"/>
+              <w:rPr>
+                <w:rFonts w:ascii="Times New Roman" w:hAnsi="Times New Roman" w:cs="Times New Roman"/>
+                <w:sz w:val="20"/>
+                <w:szCs w:val="20"/>
+              </w:rPr>
+            </w:pPr>
+            <w:proofErr w:type="spellStart"/>
+            <w:r>
+              <w:rPr>
+                <w:rFonts w:ascii="Times New Roman" w:hAnsi="Times New Roman" w:cs="Times New Roman"/>
+                <w:sz w:val="20"/>
+                <w:szCs w:val="20"/>
+              </w:rPr>
+              <w:t>Pyruvate:ferredoxin</w:t>
+            </w:r>
+            <w:proofErr w:type="spellEnd"/>
+            <w:r>
+              <w:rPr>
+                <w:rFonts w:ascii="Times New Roman" w:hAnsi="Times New Roman" w:cs="Times New Roman"/>
+                <w:sz w:val="20"/>
+                <w:szCs w:val="20"/>
+              </w:rPr>
+              <w:t xml:space="preserve"> </w:t>
+            </w:r>
+            <w:proofErr w:type="spellStart"/>
+            <w:r>
+              <w:rPr>
+                <w:rFonts w:ascii="Times New Roman" w:hAnsi="Times New Roman" w:cs="Times New Roman"/>
+                <w:sz w:val="20"/>
+                <w:szCs w:val="20"/>
+              </w:rPr>
+              <w:t>oxidoreductase</w:t>
+            </w:r>
+            <w:proofErr w:type="spellEnd"/>
           </w:p>
         </w:tc>
         <w:tc>
@@ -1222,6 +1703,7 @@
                 <w:szCs w:val="20"/>
               </w:rPr>
             </w:pPr>
+            <w:proofErr w:type="spellStart"/>
             <w:r>
               <w:rPr>
                 <w:rFonts w:ascii="Times New Roman" w:hAnsi="Times New Roman"/>
@@ -1240,18 +1722,20 @@
               </w:rPr>
               <w:t>icutes</w:t>
             </w:r>
-          </w:p>
-          <w:p>
-            <w:pPr>
-              <w:snapToGrid w:val="0"/>
-              <w:spacing w:after="0" w:line="100" w:lineRule="atLeast"/>
-              <w:rPr>
-                <w:rFonts w:ascii="Times New Roman" w:hAnsi="Times New Roman"/>
-                <w:i/>
-                <w:sz w:val="20"/>
-                <w:szCs w:val="20"/>
-              </w:rPr>
-            </w:pPr>
+            <w:proofErr w:type="spellEnd"/>
+          </w:p>
+          <w:p>
+            <w:pPr>
+              <w:snapToGrid w:val="0"/>
+              <w:spacing w:after="0" w:line="100" w:lineRule="atLeast"/>
+              <w:rPr>
+                <w:rFonts w:ascii="Times New Roman" w:hAnsi="Times New Roman"/>
+                <w:i/>
+                <w:sz w:val="20"/>
+                <w:szCs w:val="20"/>
+              </w:rPr>
+            </w:pPr>
+            <w:proofErr w:type="spellStart"/>
             <w:r>
               <w:rPr>
                 <w:rFonts w:ascii="Times New Roman" w:hAnsi="Times New Roman"/>
@@ -1279,18 +1763,20 @@
               </w:rPr>
               <w:t>roteobacteria</w:t>
             </w:r>
-          </w:p>
-          <w:p>
-            <w:pPr>
-              <w:snapToGrid w:val="0"/>
-              <w:spacing w:after="0" w:line="100" w:lineRule="atLeast"/>
-              <w:rPr>
-                <w:rFonts w:ascii="Times New Roman" w:hAnsi="Times New Roman"/>
-                <w:i/>
-                <w:sz w:val="20"/>
-                <w:szCs w:val="20"/>
-              </w:rPr>
-            </w:pPr>
+            <w:proofErr w:type="spellEnd"/>
+          </w:p>
+          <w:p>
+            <w:pPr>
+              <w:snapToGrid w:val="0"/>
+              <w:spacing w:after="0" w:line="100" w:lineRule="atLeast"/>
+              <w:rPr>
+                <w:rFonts w:ascii="Times New Roman" w:hAnsi="Times New Roman"/>
+                <w:i/>
+                <w:sz w:val="20"/>
+                <w:szCs w:val="20"/>
+              </w:rPr>
+            </w:pPr>
+            <w:proofErr w:type="spellStart"/>
             <w:r>
               <w:rPr>
                 <w:rFonts w:ascii="Times New Roman" w:hAnsi="Times New Roman"/>
@@ -1309,6 +1795,7 @@
               </w:rPr>
               <w:t>usobacteria</w:t>
             </w:r>
+            <w:proofErr w:type="spellEnd"/>
           </w:p>
         </w:tc>
       </w:tr>
@@ -1361,8 +1848,35 @@
                 <w:sz w:val="20"/>
                 <w:szCs w:val="20"/>
               </w:rPr>
-              <w:t>Carbon-monoxide dehydrogenase (</w:t>
-            </w:r>
+              <w:t>c</w:t>
+            </w:r>
+            <w:r>
+              <w:rPr>
+                <w:rFonts w:ascii="Times New Roman" w:hAnsi="Times New Roman" w:cs="Times New Roman"/>
+                <w:sz w:val="20"/>
+                <w:szCs w:val="20"/>
+              </w:rPr>
+              <w:t xml:space="preserve">arbon-monoxide </w:t>
+            </w:r>
+            <w:proofErr w:type="spellStart"/>
+            <w:r>
+              <w:rPr>
+                <w:rFonts w:ascii="Times New Roman" w:hAnsi="Times New Roman" w:cs="Times New Roman"/>
+                <w:sz w:val="20"/>
+                <w:szCs w:val="20"/>
+              </w:rPr>
+              <w:t>dehydrogenase</w:t>
+            </w:r>
+            <w:proofErr w:type="spellEnd"/>
+            <w:r>
+              <w:rPr>
+                <w:rFonts w:ascii="Times New Roman" w:hAnsi="Times New Roman" w:cs="Times New Roman"/>
+                <w:sz w:val="20"/>
+                <w:szCs w:val="20"/>
+              </w:rPr>
+              <w:t xml:space="preserve"> (</w:t>
+            </w:r>
+            <w:proofErr w:type="spellStart"/>
             <w:r>
               <w:rPr>
                 <w:rFonts w:ascii="Times New Roman" w:hAnsi="Times New Roman" w:cs="Times New Roman"/>
@@ -1378,8 +1892,18 @@
                 <w:sz w:val="20"/>
                 <w:szCs w:val="20"/>
               </w:rPr>
-              <w:t xml:space="preserve">S, </w:t>
-            </w:r>
+              <w:t>S</w:t>
+            </w:r>
+            <w:proofErr w:type="spellEnd"/>
+            <w:r>
+              <w:rPr>
+                <w:rFonts w:ascii="Times New Roman" w:hAnsi="Times New Roman" w:cs="Times New Roman"/>
+                <w:sz w:val="20"/>
+                <w:szCs w:val="20"/>
+              </w:rPr>
+              <w:t xml:space="preserve">, </w:t>
+            </w:r>
+            <w:proofErr w:type="spellStart"/>
             <w:r>
               <w:rPr>
                 <w:rFonts w:ascii="Times New Roman" w:hAnsi="Times New Roman" w:cs="Times New Roman"/>
@@ -1395,8 +1919,18 @@
                 <w:sz w:val="20"/>
                 <w:szCs w:val="20"/>
               </w:rPr>
-              <w:t xml:space="preserve">M, </w:t>
-            </w:r>
+              <w:t>M</w:t>
+            </w:r>
+            <w:proofErr w:type="spellEnd"/>
+            <w:r>
+              <w:rPr>
+                <w:rFonts w:ascii="Times New Roman" w:hAnsi="Times New Roman" w:cs="Times New Roman"/>
+                <w:sz w:val="20"/>
+                <w:szCs w:val="20"/>
+              </w:rPr>
+              <w:t xml:space="preserve">, </w:t>
+            </w:r>
+            <w:proofErr w:type="spellStart"/>
             <w:r>
               <w:rPr>
                 <w:rFonts w:ascii="Times New Roman" w:hAnsi="Times New Roman" w:cs="Times New Roman"/>
@@ -1412,7 +1946,16 @@
                 <w:sz w:val="20"/>
                 <w:szCs w:val="20"/>
               </w:rPr>
-              <w:t>L)</w:t>
+              <w:t>L</w:t>
+            </w:r>
+            <w:proofErr w:type="spellEnd"/>
+            <w:r>
+              <w:rPr>
+                <w:rFonts w:ascii="Times New Roman" w:hAnsi="Times New Roman" w:cs="Times New Roman"/>
+                <w:sz w:val="20"/>
+                <w:szCs w:val="20"/>
+              </w:rPr>
+              <w:t>)</w:t>
             </w:r>
           </w:p>
         </w:tc>
@@ -1495,6 +2038,7 @@
                 <w:szCs w:val="20"/>
               </w:rPr>
             </w:pPr>
+            <w:proofErr w:type="spellStart"/>
             <w:r>
               <w:rPr>
                 <w:rFonts w:ascii="Times New Roman" w:hAnsi="Times New Roman"/>
@@ -1504,6 +2048,7 @@
               </w:rPr>
               <w:t>Alphaproteobacteria</w:t>
             </w:r>
+            <w:proofErr w:type="spellEnd"/>
           </w:p>
         </w:tc>
       </w:tr>
@@ -1550,14 +2095,25 @@
                 <w:szCs w:val="20"/>
               </w:rPr>
             </w:pPr>
-            <w:r>
-              <w:rPr>
-                <w:rFonts w:ascii="Times New Roman" w:hAnsi="Times New Roman" w:cs="Times New Roman"/>
-                <w:sz w:val="20"/>
-                <w:szCs w:val="20"/>
-              </w:rPr>
-              <w:t>nitrogenase (</w:t>
-            </w:r>
+            <w:proofErr w:type="spellStart"/>
+            <w:r>
+              <w:rPr>
+                <w:rFonts w:ascii="Times New Roman" w:hAnsi="Times New Roman" w:cs="Times New Roman"/>
+                <w:sz w:val="20"/>
+                <w:szCs w:val="20"/>
+              </w:rPr>
+              <w:t>nitrogenase</w:t>
+            </w:r>
+            <w:proofErr w:type="spellEnd"/>
+            <w:r>
+              <w:rPr>
+                <w:rFonts w:ascii="Times New Roman" w:hAnsi="Times New Roman" w:cs="Times New Roman"/>
+                <w:sz w:val="20"/>
+                <w:szCs w:val="20"/>
+              </w:rPr>
+              <w:t xml:space="preserve"> (</w:t>
+            </w:r>
+            <w:proofErr w:type="spellStart"/>
             <w:r>
               <w:rPr>
                 <w:rFonts w:ascii="Times New Roman" w:hAnsi="Times New Roman" w:cs="Times New Roman"/>
@@ -1573,8 +2129,18 @@
                 <w:sz w:val="20"/>
                 <w:szCs w:val="20"/>
               </w:rPr>
-              <w:t xml:space="preserve">D, </w:t>
-            </w:r>
+              <w:t>D</w:t>
+            </w:r>
+            <w:proofErr w:type="spellEnd"/>
+            <w:r>
+              <w:rPr>
+                <w:rFonts w:ascii="Times New Roman" w:hAnsi="Times New Roman" w:cs="Times New Roman"/>
+                <w:sz w:val="20"/>
+                <w:szCs w:val="20"/>
+              </w:rPr>
+              <w:t xml:space="preserve">, </w:t>
+            </w:r>
+            <w:proofErr w:type="spellStart"/>
             <w:r>
               <w:rPr>
                 <w:rFonts w:ascii="Times New Roman" w:hAnsi="Times New Roman" w:cs="Times New Roman"/>
@@ -1590,8 +2156,18 @@
                 <w:sz w:val="20"/>
                 <w:szCs w:val="20"/>
               </w:rPr>
-              <w:t xml:space="preserve">H, </w:t>
-            </w:r>
+              <w:t>H</w:t>
+            </w:r>
+            <w:proofErr w:type="spellEnd"/>
+            <w:r>
+              <w:rPr>
+                <w:rFonts w:ascii="Times New Roman" w:hAnsi="Times New Roman" w:cs="Times New Roman"/>
+                <w:sz w:val="20"/>
+                <w:szCs w:val="20"/>
+              </w:rPr>
+              <w:t xml:space="preserve">, </w:t>
+            </w:r>
+            <w:proofErr w:type="spellStart"/>
             <w:r>
               <w:rPr>
                 <w:rFonts w:ascii="Times New Roman" w:hAnsi="Times New Roman" w:cs="Times New Roman"/>
@@ -1607,7 +2183,16 @@
                 <w:sz w:val="20"/>
                 <w:szCs w:val="20"/>
               </w:rPr>
-              <w:t>K)</w:t>
+              <w:t>K</w:t>
+            </w:r>
+            <w:proofErr w:type="spellEnd"/>
+            <w:r>
+              <w:rPr>
+                <w:rFonts w:ascii="Times New Roman" w:hAnsi="Times New Roman" w:cs="Times New Roman"/>
+                <w:sz w:val="20"/>
+                <w:szCs w:val="20"/>
+              </w:rPr>
+              <w:t>)</w:t>
             </w:r>
           </w:p>
         </w:tc>
@@ -1689,6 +2274,7 @@
                 <w:szCs w:val="20"/>
               </w:rPr>
             </w:pPr>
+            <w:proofErr w:type="spellStart"/>
             <w:r>
               <w:rPr>
                 <w:rFonts w:ascii="Times New Roman" w:hAnsi="Times New Roman"/>
@@ -1698,6 +2284,7 @@
               </w:rPr>
               <w:t>Epsilonproteobacteria</w:t>
             </w:r>
+            <w:proofErr w:type="spellEnd"/>
           </w:p>
           <w:p>
             <w:pPr>
@@ -1739,6 +2326,7 @@
                 <w:szCs w:val="20"/>
               </w:rPr>
             </w:pPr>
+            <w:proofErr w:type="spellStart"/>
             <w:r>
               <w:rPr>
                 <w:rFonts w:ascii="Times New Roman" w:hAnsi="Times New Roman" w:cs="Times New Roman"/>
@@ -1747,6 +2335,7 @@
               </w:rPr>
               <w:t>Denitrification</w:t>
             </w:r>
+            <w:proofErr w:type="spellEnd"/>
           </w:p>
         </w:tc>
         <w:tc>
@@ -1770,8 +2359,27 @@
                 <w:sz w:val="20"/>
                 <w:szCs w:val="20"/>
               </w:rPr>
-              <w:t>nitric oxide reductase (</w:t>
-            </w:r>
+              <w:t xml:space="preserve">nitric oxide </w:t>
+            </w:r>
+            <w:proofErr w:type="spellStart"/>
+            <w:r>
+              <w:rPr>
+                <w:rFonts w:ascii="Times New Roman" w:hAnsi="Times New Roman" w:cs="Times New Roman"/>
+                <w:sz w:val="20"/>
+                <w:szCs w:val="20"/>
+              </w:rPr>
+              <w:t>reductase</w:t>
+            </w:r>
+            <w:proofErr w:type="spellEnd"/>
+            <w:r>
+              <w:rPr>
+                <w:rFonts w:ascii="Times New Roman" w:hAnsi="Times New Roman" w:cs="Times New Roman"/>
+                <w:sz w:val="20"/>
+                <w:szCs w:val="20"/>
+              </w:rPr>
+              <w:t xml:space="preserve"> (</w:t>
+            </w:r>
+            <w:proofErr w:type="spellStart"/>
             <w:r>
               <w:rPr>
                 <w:rFonts w:ascii="Times New Roman" w:hAnsi="Times New Roman" w:cs="Times New Roman"/>
@@ -1787,7 +2395,16 @@
                 <w:sz w:val="20"/>
                 <w:szCs w:val="20"/>
               </w:rPr>
-              <w:t>B,</w:t>
+              <w:t>B</w:t>
+            </w:r>
+            <w:proofErr w:type="spellEnd"/>
+            <w:r>
+              <w:rPr>
+                <w:rFonts w:ascii="Times New Roman" w:hAnsi="Times New Roman" w:cs="Times New Roman"/>
+                <w:sz w:val="20"/>
+                <w:szCs w:val="20"/>
+              </w:rPr>
+              <w:t>,</w:t>
             </w:r>
             <w:r>
               <w:rPr>
@@ -1797,6 +2414,7 @@
               </w:rPr>
               <w:t xml:space="preserve"> </w:t>
             </w:r>
+            <w:proofErr w:type="spellStart"/>
             <w:r>
               <w:rPr>
                 <w:rFonts w:ascii="Times New Roman" w:hAnsi="Times New Roman" w:cs="Times New Roman"/>
@@ -1814,6 +2432,7 @@
               </w:rPr>
               <w:t>C</w:t>
             </w:r>
+            <w:proofErr w:type="spellEnd"/>
             <w:r>
               <w:rPr>
                 <w:rFonts w:ascii="Times New Roman" w:hAnsi="Times New Roman" w:cs="Times New Roman"/>
@@ -1893,6 +2512,7 @@
               </w:rPr>
               <w:t xml:space="preserve"> </w:t>
             </w:r>
+            <w:proofErr w:type="spellStart"/>
             <w:r>
               <w:rPr>
                 <w:rFonts w:ascii="Times New Roman" w:hAnsi="Times New Roman"/>
@@ -1902,6 +2522,7 @@
               </w:rPr>
               <w:t>Gammaproteobacteria</w:t>
             </w:r>
+            <w:proofErr w:type="spellEnd"/>
           </w:p>
           <w:p>
             <w:pPr>
@@ -1922,6 +2543,421 @@
               </w:rPr>
               <w:t xml:space="preserve"> </w:t>
             </w:r>
+          </w:p>
+        </w:tc>
+      </w:tr>
+      <w:tr>
+        <w:trPr>
+          <w:trHeight w:val="296"/>
+        </w:trPr>
+        <w:tc>
+          <w:tcPr>
+            <w:tcW w:w="1728" w:type="dxa"/>
+            <w:vMerge/>
+          </w:tcPr>
+          <w:p>
+            <w:pPr>
+              <w:snapToGrid w:val="0"/>
+              <w:spacing w:after="0" w:line="100" w:lineRule="atLeast"/>
+              <w:rPr>
+                <w:rFonts w:ascii="Times New Roman" w:hAnsi="Times New Roman" w:cs="Times New Roman"/>
+                <w:sz w:val="20"/>
+                <w:szCs w:val="20"/>
+              </w:rPr>
+            </w:pPr>
+          </w:p>
+        </w:tc>
+        <w:tc>
+          <w:tcPr>
+            <w:tcW w:w="4230" w:type="dxa"/>
+            <w:shd w:val="clear" w:color="auto" w:fill="auto"/>
+          </w:tcPr>
+          <w:p>
+            <w:pPr>
+              <w:snapToGrid w:val="0"/>
+              <w:spacing w:after="0" w:line="100" w:lineRule="atLeast"/>
+              <w:rPr>
+                <w:rFonts w:ascii="Times New Roman" w:hAnsi="Times New Roman" w:cs="Times New Roman"/>
+                <w:sz w:val="20"/>
+                <w:szCs w:val="20"/>
+              </w:rPr>
+            </w:pPr>
+            <w:r>
+              <w:rPr>
+                <w:rFonts w:ascii="Times New Roman" w:hAnsi="Times New Roman" w:cs="Times New Roman"/>
+                <w:sz w:val="20"/>
+                <w:szCs w:val="20"/>
+              </w:rPr>
+              <w:t xml:space="preserve">nitrous oxide </w:t>
+            </w:r>
+            <w:proofErr w:type="spellStart"/>
+            <w:r>
+              <w:rPr>
+                <w:rFonts w:ascii="Times New Roman" w:hAnsi="Times New Roman" w:cs="Times New Roman"/>
+                <w:sz w:val="20"/>
+                <w:szCs w:val="20"/>
+              </w:rPr>
+              <w:t>reductase</w:t>
+            </w:r>
+            <w:proofErr w:type="spellEnd"/>
+            <w:r>
+              <w:rPr>
+                <w:rFonts w:ascii="Times New Roman" w:hAnsi="Times New Roman" w:cs="Times New Roman"/>
+                <w:sz w:val="20"/>
+                <w:szCs w:val="20"/>
+              </w:rPr>
+              <w:t xml:space="preserve"> (</w:t>
+            </w:r>
+            <w:proofErr w:type="spellStart"/>
+            <w:r>
+              <w:rPr>
+                <w:rFonts w:ascii="Times New Roman" w:hAnsi="Times New Roman" w:cs="Times New Roman"/>
+                <w:i/>
+                <w:sz w:val="20"/>
+                <w:szCs w:val="20"/>
+              </w:rPr>
+              <w:t>nos</w:t>
+            </w:r>
+            <w:r>
+              <w:rPr>
+                <w:rFonts w:ascii="Times New Roman" w:hAnsi="Times New Roman" w:cs="Times New Roman"/>
+                <w:sz w:val="20"/>
+                <w:szCs w:val="20"/>
+              </w:rPr>
+              <w:t>Z</w:t>
+            </w:r>
+            <w:proofErr w:type="spellEnd"/>
+            <w:r>
+              <w:rPr>
+                <w:rFonts w:ascii="Times New Roman" w:hAnsi="Times New Roman" w:cs="Times New Roman"/>
+                <w:sz w:val="20"/>
+                <w:szCs w:val="20"/>
+              </w:rPr>
+              <w:t>)</w:t>
+            </w:r>
+          </w:p>
+        </w:tc>
+        <w:tc>
+          <w:tcPr>
+            <w:tcW w:w="990" w:type="dxa"/>
+            <w:shd w:val="clear" w:color="auto" w:fill="auto"/>
+          </w:tcPr>
+          <w:p>
+            <w:pPr>
+              <w:snapToGrid w:val="0"/>
+              <w:spacing w:after="0" w:line="100" w:lineRule="atLeast"/>
+              <w:rPr>
+                <w:rFonts w:ascii="Times New Roman" w:hAnsi="Times New Roman"/>
+                <w:sz w:val="20"/>
+                <w:szCs w:val="20"/>
+              </w:rPr>
+            </w:pPr>
+            <w:r>
+              <w:rPr>
+                <w:rFonts w:ascii="Times New Roman" w:hAnsi="Times New Roman"/>
+                <w:sz w:val="20"/>
+                <w:szCs w:val="20"/>
+              </w:rPr>
+              <w:t>K00376</w:t>
+            </w:r>
+          </w:p>
+        </w:tc>
+        <w:tc>
+          <w:tcPr>
+            <w:tcW w:w="2430" w:type="dxa"/>
+            <w:vMerge/>
+            <w:shd w:val="clear" w:color="auto" w:fill="auto"/>
+          </w:tcPr>
+          <w:p>
+            <w:pPr>
+              <w:snapToGrid w:val="0"/>
+              <w:spacing w:after="0" w:line="100" w:lineRule="atLeast"/>
+              <w:rPr>
+                <w:rFonts w:ascii="Times New Roman" w:hAnsi="Times New Roman"/>
+                <w:sz w:val="20"/>
+                <w:szCs w:val="20"/>
+              </w:rPr>
+            </w:pPr>
+          </w:p>
+        </w:tc>
+      </w:tr>
+      <w:tr>
+        <w:trPr>
+          <w:trHeight w:val="251"/>
+        </w:trPr>
+        <w:tc>
+          <w:tcPr>
+            <w:tcW w:w="1728" w:type="dxa"/>
+          </w:tcPr>
+          <w:p>
+            <w:pPr>
+              <w:snapToGrid w:val="0"/>
+              <w:spacing w:after="0" w:line="100" w:lineRule="atLeast"/>
+              <w:rPr>
+                <w:rFonts w:ascii="Times New Roman" w:hAnsi="Times New Roman" w:cs="Times New Roman"/>
+                <w:sz w:val="20"/>
+                <w:szCs w:val="20"/>
+              </w:rPr>
+            </w:pPr>
+            <w:r>
+              <w:rPr>
+                <w:rFonts w:ascii="Times New Roman" w:hAnsi="Times New Roman" w:cs="Times New Roman"/>
+                <w:sz w:val="20"/>
+                <w:szCs w:val="20"/>
+              </w:rPr>
+              <w:t>DNRA</w:t>
+            </w:r>
+          </w:p>
+        </w:tc>
+        <w:tc>
+          <w:tcPr>
+            <w:tcW w:w="4230" w:type="dxa"/>
+            <w:shd w:val="clear" w:color="auto" w:fill="auto"/>
+          </w:tcPr>
+          <w:p>
+            <w:pPr>
+              <w:snapToGrid w:val="0"/>
+              <w:spacing w:after="0" w:line="100" w:lineRule="atLeast"/>
+              <w:rPr>
+                <w:rFonts w:ascii="Times New Roman" w:hAnsi="Times New Roman" w:cs="Times New Roman"/>
+                <w:sz w:val="20"/>
+                <w:szCs w:val="20"/>
+              </w:rPr>
+            </w:pPr>
+            <w:r>
+              <w:rPr>
+                <w:rFonts w:ascii="Times New Roman" w:hAnsi="Times New Roman" w:cs="Times New Roman"/>
+                <w:sz w:val="20"/>
+                <w:szCs w:val="20"/>
+              </w:rPr>
+              <w:t xml:space="preserve">nitrite </w:t>
+            </w:r>
+            <w:proofErr w:type="spellStart"/>
+            <w:r>
+              <w:rPr>
+                <w:rFonts w:ascii="Times New Roman" w:hAnsi="Times New Roman" w:cs="Times New Roman"/>
+                <w:sz w:val="20"/>
+                <w:szCs w:val="20"/>
+              </w:rPr>
+              <w:t>reductase</w:t>
+            </w:r>
+            <w:proofErr w:type="spellEnd"/>
+            <w:r>
+              <w:rPr>
+                <w:rFonts w:ascii="Times New Roman" w:hAnsi="Times New Roman" w:cs="Times New Roman"/>
+                <w:sz w:val="20"/>
+                <w:szCs w:val="20"/>
+              </w:rPr>
+              <w:t xml:space="preserve"> (</w:t>
+            </w:r>
+            <w:proofErr w:type="spellStart"/>
+            <w:r>
+              <w:rPr>
+                <w:rFonts w:ascii="Times New Roman" w:hAnsi="Times New Roman" w:cs="Times New Roman"/>
+                <w:i/>
+                <w:sz w:val="20"/>
+                <w:szCs w:val="20"/>
+              </w:rPr>
+              <w:t>nrf</w:t>
+            </w:r>
+            <w:r>
+              <w:rPr>
+                <w:rFonts w:ascii="Times New Roman" w:hAnsi="Times New Roman" w:cs="Times New Roman"/>
+                <w:sz w:val="20"/>
+                <w:szCs w:val="20"/>
+              </w:rPr>
+              <w:t>A</w:t>
+            </w:r>
+            <w:proofErr w:type="spellEnd"/>
+            <w:r>
+              <w:rPr>
+                <w:rFonts w:ascii="Times New Roman" w:hAnsi="Times New Roman" w:cs="Times New Roman"/>
+                <w:sz w:val="20"/>
+                <w:szCs w:val="20"/>
+              </w:rPr>
+              <w:t>)</w:t>
+            </w:r>
+          </w:p>
+        </w:tc>
+        <w:tc>
+          <w:tcPr>
+            <w:tcW w:w="990" w:type="dxa"/>
+            <w:shd w:val="clear" w:color="auto" w:fill="auto"/>
+          </w:tcPr>
+          <w:p>
+            <w:pPr>
+              <w:snapToGrid w:val="0"/>
+              <w:spacing w:after="0" w:line="100" w:lineRule="atLeast"/>
+              <w:rPr>
+                <w:rFonts w:ascii="Times New Roman" w:hAnsi="Times New Roman"/>
+                <w:sz w:val="20"/>
+                <w:szCs w:val="20"/>
+              </w:rPr>
+            </w:pPr>
+            <w:r>
+              <w:rPr>
+                <w:rFonts w:ascii="Times New Roman" w:hAnsi="Times New Roman"/>
+                <w:sz w:val="20"/>
+                <w:szCs w:val="20"/>
+              </w:rPr>
+              <w:t>K03385</w:t>
+            </w:r>
+          </w:p>
+        </w:tc>
+        <w:tc>
+          <w:tcPr>
+            <w:tcW w:w="2430" w:type="dxa"/>
+            <w:shd w:val="clear" w:color="auto" w:fill="auto"/>
+          </w:tcPr>
+          <w:p>
+            <w:pPr>
+              <w:snapToGrid w:val="0"/>
+              <w:spacing w:after="0" w:line="100" w:lineRule="atLeast"/>
+              <w:rPr>
+                <w:rFonts w:ascii="Times New Roman" w:hAnsi="Times New Roman"/>
+                <w:i/>
+                <w:sz w:val="20"/>
+                <w:szCs w:val="20"/>
+              </w:rPr>
+            </w:pPr>
+            <w:proofErr w:type="spellStart"/>
+            <w:r>
+              <w:rPr>
+                <w:rFonts w:ascii="Times New Roman" w:hAnsi="Times New Roman"/>
+                <w:i/>
+                <w:sz w:val="20"/>
+                <w:szCs w:val="20"/>
+              </w:rPr>
+              <w:t>Cytophagia</w:t>
+            </w:r>
+            <w:proofErr w:type="spellEnd"/>
+          </w:p>
+        </w:tc>
+      </w:tr>
+      <w:tr>
+        <w:trPr>
+          <w:trHeight w:val="269"/>
+        </w:trPr>
+        <w:tc>
+          <w:tcPr>
+            <w:tcW w:w="1728" w:type="dxa"/>
+          </w:tcPr>
+          <w:p>
+            <w:pPr>
+              <w:snapToGrid w:val="0"/>
+              <w:spacing w:after="0" w:line="100" w:lineRule="atLeast"/>
+              <w:rPr>
+                <w:rFonts w:ascii="Times New Roman" w:hAnsi="Times New Roman" w:cs="Times New Roman"/>
+                <w:sz w:val="20"/>
+                <w:szCs w:val="20"/>
+              </w:rPr>
+            </w:pPr>
+            <w:proofErr w:type="spellStart"/>
+            <w:r>
+              <w:rPr>
+                <w:rFonts w:ascii="Times New Roman" w:hAnsi="Times New Roman" w:cs="Times New Roman"/>
+                <w:sz w:val="20"/>
+                <w:szCs w:val="20"/>
+              </w:rPr>
+              <w:t>Anammox</w:t>
+            </w:r>
+            <w:proofErr w:type="spellEnd"/>
+          </w:p>
+        </w:tc>
+        <w:tc>
+          <w:tcPr>
+            <w:tcW w:w="4230" w:type="dxa"/>
+            <w:shd w:val="clear" w:color="auto" w:fill="auto"/>
+          </w:tcPr>
+          <w:p>
+            <w:pPr>
+              <w:snapToGrid w:val="0"/>
+              <w:spacing w:after="0" w:line="100" w:lineRule="atLeast"/>
+              <w:rPr>
+                <w:rFonts w:ascii="Times New Roman" w:hAnsi="Times New Roman" w:cs="Times New Roman"/>
+                <w:sz w:val="20"/>
+                <w:szCs w:val="20"/>
+              </w:rPr>
+            </w:pPr>
+            <w:r>
+              <w:rPr>
+                <w:rFonts w:ascii="Times New Roman" w:hAnsi="Times New Roman" w:cs="Times New Roman"/>
+                <w:sz w:val="20"/>
+                <w:szCs w:val="20"/>
+              </w:rPr>
+              <w:t xml:space="preserve">hydroxylamine </w:t>
+            </w:r>
+            <w:proofErr w:type="spellStart"/>
+            <w:r>
+              <w:rPr>
+                <w:rFonts w:ascii="Times New Roman" w:hAnsi="Times New Roman" w:cs="Times New Roman"/>
+                <w:sz w:val="20"/>
+                <w:szCs w:val="20"/>
+              </w:rPr>
+              <w:t>oxidase</w:t>
+            </w:r>
+            <w:proofErr w:type="spellEnd"/>
+            <w:r>
+              <w:rPr>
+                <w:rFonts w:ascii="Times New Roman" w:hAnsi="Times New Roman" w:cs="Times New Roman"/>
+                <w:sz w:val="20"/>
+                <w:szCs w:val="20"/>
+              </w:rPr>
+              <w:t xml:space="preserve"> </w:t>
+            </w:r>
+          </w:p>
+        </w:tc>
+        <w:tc>
+          <w:tcPr>
+            <w:tcW w:w="990" w:type="dxa"/>
+            <w:shd w:val="clear" w:color="auto" w:fill="auto"/>
+          </w:tcPr>
+          <w:p>
+            <w:pPr>
+              <w:snapToGrid w:val="0"/>
+              <w:spacing w:after="0" w:line="100" w:lineRule="atLeast"/>
+              <w:rPr>
+                <w:rFonts w:ascii="Times New Roman" w:hAnsi="Times New Roman"/>
+                <w:sz w:val="20"/>
+                <w:szCs w:val="20"/>
+              </w:rPr>
+            </w:pPr>
+            <w:r>
+              <w:rPr>
+                <w:rFonts w:ascii="Times New Roman" w:hAnsi="Times New Roman"/>
+                <w:sz w:val="20"/>
+                <w:szCs w:val="20"/>
+              </w:rPr>
+              <w:t>K10535</w:t>
+            </w:r>
+          </w:p>
+        </w:tc>
+        <w:tc>
+          <w:tcPr>
+            <w:tcW w:w="2430" w:type="dxa"/>
+            <w:shd w:val="clear" w:color="auto" w:fill="auto"/>
+          </w:tcPr>
+          <w:p>
+            <w:pPr>
+              <w:snapToGrid w:val="0"/>
+              <w:spacing w:after="0" w:line="100" w:lineRule="atLeast"/>
+              <w:rPr>
+                <w:rFonts w:ascii="Times New Roman" w:hAnsi="Times New Roman"/>
+                <w:sz w:val="20"/>
+                <w:szCs w:val="20"/>
+              </w:rPr>
+            </w:pPr>
+            <w:proofErr w:type="spellStart"/>
+            <w:r>
+              <w:rPr>
+                <w:rFonts w:ascii="Times New Roman" w:hAnsi="Times New Roman"/>
+                <w:i/>
+                <w:sz w:val="20"/>
+                <w:szCs w:val="20"/>
+              </w:rPr>
+              <w:t>Deltaproteobacteria</w:t>
+            </w:r>
+            <w:proofErr w:type="spellEnd"/>
           </w:p>
         </w:tc>
       </w:tr>
@@ -1932,18 +2968,25 @@
         <w:tc>
           <w:tcPr>
             <w:tcW w:w="1728" w:type="dxa"/>
-            <w:vMerge/>
-          </w:tcPr>
-          <w:p>
-            <w:pPr>
-              <w:snapToGrid w:val="0"/>
-              <w:spacing w:after="0" w:line="100" w:lineRule="atLeast"/>
-              <w:rPr>
-                <w:rFonts w:ascii="Times New Roman" w:hAnsi="Times New Roman" w:cs="Times New Roman"/>
-                <w:sz w:val="20"/>
-                <w:szCs w:val="20"/>
-              </w:rPr>
-            </w:pPr>
+          </w:tcPr>
+          <w:p>
+            <w:pPr>
+              <w:snapToGrid w:val="0"/>
+              <w:spacing w:after="0" w:line="100" w:lineRule="atLeast"/>
+              <w:rPr>
+                <w:rFonts w:ascii="Times New Roman" w:hAnsi="Times New Roman" w:cs="Times New Roman"/>
+                <w:sz w:val="20"/>
+                <w:szCs w:val="20"/>
+              </w:rPr>
+            </w:pPr>
+            <w:r>
+              <w:rPr>
+                <w:rFonts w:ascii="Times New Roman" w:hAnsi="Times New Roman" w:cs="Times New Roman"/>
+                <w:sz w:val="20"/>
+                <w:szCs w:val="20"/>
+              </w:rPr>
+              <w:t>N mineralization</w:t>
+            </w:r>
           </w:p>
         </w:tc>
         <w:tc>
@@ -1967,24 +3010,52 @@
                 <w:sz w:val="20"/>
                 <w:szCs w:val="20"/>
               </w:rPr>
-              <w:t>nitrous oxide reductase (</w:t>
-            </w:r>
-            <w:r>
-              <w:rPr>
-                <w:rFonts w:ascii="Times New Roman" w:hAnsi="Times New Roman" w:cs="Times New Roman"/>
-                <w:i/>
-                <w:sz w:val="20"/>
-                <w:szCs w:val="20"/>
-              </w:rPr>
-              <w:t>nos</w:t>
-            </w:r>
-            <w:r>
-              <w:rPr>
-                <w:rFonts w:ascii="Times New Roman" w:hAnsi="Times New Roman" w:cs="Times New Roman"/>
-                <w:sz w:val="20"/>
-                <w:szCs w:val="20"/>
-              </w:rPr>
-              <w:t>Z)</w:t>
+              <w:t xml:space="preserve">glutamate </w:t>
+            </w:r>
+            <w:proofErr w:type="spellStart"/>
+            <w:r>
+              <w:rPr>
+                <w:rFonts w:ascii="Times New Roman" w:hAnsi="Times New Roman" w:cs="Times New Roman"/>
+                <w:sz w:val="20"/>
+                <w:szCs w:val="20"/>
+              </w:rPr>
+              <w:t>dehydrogenase</w:t>
+            </w:r>
+            <w:proofErr w:type="spellEnd"/>
+            <w:r>
+              <w:rPr>
+                <w:rFonts w:ascii="Times New Roman" w:hAnsi="Times New Roman" w:cs="Times New Roman"/>
+                <w:sz w:val="20"/>
+                <w:szCs w:val="20"/>
+              </w:rPr>
+              <w:t xml:space="preserve"> (</w:t>
+            </w:r>
+            <w:proofErr w:type="spellStart"/>
+            <w:r>
+              <w:rPr>
+                <w:rFonts w:ascii="Times New Roman" w:hAnsi="Times New Roman" w:cs="Times New Roman"/>
+                <w:i/>
+                <w:sz w:val="20"/>
+                <w:szCs w:val="20"/>
+              </w:rPr>
+              <w:t>gdh</w:t>
+            </w:r>
+            <w:r>
+              <w:rPr>
+                <w:rFonts w:ascii="Times New Roman" w:hAnsi="Times New Roman" w:cs="Times New Roman"/>
+                <w:sz w:val="20"/>
+                <w:szCs w:val="20"/>
+              </w:rPr>
+              <w:t>A</w:t>
+            </w:r>
+            <w:proofErr w:type="spellEnd"/>
+            <w:r>
+              <w:rPr>
+                <w:rFonts w:ascii="Times New Roman" w:hAnsi="Times New Roman" w:cs="Times New Roman"/>
+                <w:sz w:val="20"/>
+                <w:szCs w:val="20"/>
+              </w:rPr>
+              <w:t>)</w:t>
             </w:r>
           </w:p>
         </w:tc>
@@ -2009,26 +3080,224 @@
                 <w:sz w:val="20"/>
                 <w:szCs w:val="20"/>
               </w:rPr>
-              <w:t>K00376</w:t>
+              <w:t>K00260</w:t>
+            </w:r>
+          </w:p>
+          <w:p>
+            <w:pPr>
+              <w:snapToGrid w:val="0"/>
+              <w:spacing w:after="0" w:line="100" w:lineRule="atLeast"/>
+              <w:rPr>
+                <w:rFonts w:ascii="Times New Roman" w:hAnsi="Times New Roman"/>
+                <w:sz w:val="20"/>
+                <w:szCs w:val="20"/>
+              </w:rPr>
+            </w:pPr>
+            <w:r>
+              <w:rPr>
+                <w:rFonts w:ascii="Times New Roman" w:hAnsi="Times New Roman"/>
+                <w:sz w:val="20"/>
+                <w:szCs w:val="20"/>
+              </w:rPr>
+              <w:t>K00261</w:t>
+            </w:r>
+          </w:p>
+          <w:p>
+            <w:pPr>
+              <w:snapToGrid w:val="0"/>
+              <w:spacing w:after="0" w:line="100" w:lineRule="atLeast"/>
+              <w:rPr>
+                <w:rFonts w:ascii="Times New Roman" w:hAnsi="Times New Roman"/>
+                <w:sz w:val="20"/>
+                <w:szCs w:val="20"/>
+              </w:rPr>
+            </w:pPr>
+            <w:r>
+              <w:rPr>
+                <w:rFonts w:ascii="Times New Roman" w:hAnsi="Times New Roman"/>
+                <w:sz w:val="20"/>
+                <w:szCs w:val="20"/>
+              </w:rPr>
+              <w:t>K00262</w:t>
             </w:r>
           </w:p>
         </w:tc>
         <w:tc>
           <w:tcPr>
             <w:tcW w:w="2430" w:type="dxa"/>
-            <w:vMerge/>
-            <w:shd w:val="clear" w:color="auto" w:fill="auto"/>
-          </w:tcPr>
-          <w:p>
-            <w:pPr>
-              <w:snapToGrid w:val="0"/>
-              <w:spacing w:after="0" w:line="100" w:lineRule="atLeast"/>
-              <w:rPr>
-                <w:rFonts w:ascii="Times New Roman" w:hAnsi="Times New Roman"/>
-                <w:sz w:val="20"/>
-                <w:szCs w:val="20"/>
-              </w:rPr>
-            </w:pPr>
+            <w:shd w:val="clear" w:color="auto" w:fill="auto"/>
+          </w:tcPr>
+          <w:p>
+            <w:pPr>
+              <w:snapToGrid w:val="0"/>
+              <w:spacing w:after="0" w:line="100" w:lineRule="atLeast"/>
+              <w:rPr>
+                <w:rFonts w:ascii="Times New Roman" w:hAnsi="Times New Roman"/>
+                <w:i/>
+                <w:sz w:val="20"/>
+                <w:szCs w:val="20"/>
+              </w:rPr>
+            </w:pPr>
+            <w:proofErr w:type="spellStart"/>
+            <w:r>
+              <w:rPr>
+                <w:rFonts w:ascii="Times New Roman" w:hAnsi="Times New Roman"/>
+                <w:i/>
+                <w:sz w:val="20"/>
+                <w:szCs w:val="20"/>
+              </w:rPr>
+              <w:t>Alphaproteobacteria</w:t>
+            </w:r>
+            <w:proofErr w:type="spellEnd"/>
+          </w:p>
+          <w:p>
+            <w:pPr>
+              <w:snapToGrid w:val="0"/>
+              <w:spacing w:after="0" w:line="100" w:lineRule="atLeast"/>
+              <w:rPr>
+                <w:rFonts w:ascii="Times New Roman" w:hAnsi="Times New Roman"/>
+                <w:sz w:val="20"/>
+                <w:szCs w:val="20"/>
+              </w:rPr>
+            </w:pPr>
+            <w:proofErr w:type="spellStart"/>
+            <w:r>
+              <w:rPr>
+                <w:rFonts w:ascii="Times New Roman" w:hAnsi="Times New Roman"/>
+                <w:i/>
+                <w:sz w:val="20"/>
+                <w:szCs w:val="20"/>
+              </w:rPr>
+              <w:t>Gammaproteobacteria</w:t>
+            </w:r>
+            <w:proofErr w:type="spellEnd"/>
+          </w:p>
+        </w:tc>
+      </w:tr>
+      <w:tr>
+        <w:trPr>
+          <w:trHeight w:val="269"/>
+        </w:trPr>
+        <w:tc>
+          <w:tcPr>
+            <w:tcW w:w="1728" w:type="dxa"/>
+            <w:vMerge w:val="restart"/>
+          </w:tcPr>
+          <w:p>
+            <w:pPr>
+              <w:snapToGrid w:val="0"/>
+              <w:spacing w:after="0" w:line="100" w:lineRule="atLeast"/>
+              <w:rPr>
+                <w:rFonts w:ascii="Times New Roman" w:hAnsi="Times New Roman" w:cs="Times New Roman"/>
+                <w:sz w:val="20"/>
+                <w:szCs w:val="20"/>
+              </w:rPr>
+            </w:pPr>
+            <w:r>
+              <w:rPr>
+                <w:rFonts w:ascii="Times New Roman" w:hAnsi="Times New Roman" w:cs="Times New Roman"/>
+                <w:sz w:val="20"/>
+                <w:szCs w:val="20"/>
+              </w:rPr>
+              <w:t xml:space="preserve"> N assimilation</w:t>
+            </w:r>
+          </w:p>
+        </w:tc>
+        <w:tc>
+          <w:tcPr>
+            <w:tcW w:w="4230" w:type="dxa"/>
+            <w:shd w:val="clear" w:color="auto" w:fill="auto"/>
+          </w:tcPr>
+          <w:p>
+            <w:pPr>
+              <w:snapToGrid w:val="0"/>
+              <w:spacing w:after="0" w:line="100" w:lineRule="atLeast"/>
+              <w:rPr>
+                <w:rFonts w:ascii="Times New Roman" w:hAnsi="Times New Roman" w:cs="Times New Roman"/>
+                <w:sz w:val="20"/>
+                <w:szCs w:val="20"/>
+              </w:rPr>
+            </w:pPr>
+            <w:r>
+              <w:rPr>
+                <w:rFonts w:ascii="Times New Roman" w:hAnsi="Times New Roman" w:cs="Times New Roman"/>
+                <w:sz w:val="20"/>
+                <w:szCs w:val="20"/>
+              </w:rPr>
+              <w:t xml:space="preserve">assimilatory nitrate </w:t>
+            </w:r>
+            <w:proofErr w:type="spellStart"/>
+            <w:r>
+              <w:rPr>
+                <w:rFonts w:ascii="Times New Roman" w:hAnsi="Times New Roman" w:cs="Times New Roman"/>
+                <w:sz w:val="20"/>
+                <w:szCs w:val="20"/>
+              </w:rPr>
+              <w:t>reductase</w:t>
+            </w:r>
+            <w:proofErr w:type="spellEnd"/>
+            <w:r>
+              <w:rPr>
+                <w:rFonts w:ascii="Times New Roman" w:hAnsi="Times New Roman" w:cs="Times New Roman"/>
+                <w:sz w:val="20"/>
+                <w:szCs w:val="20"/>
+              </w:rPr>
+              <w:t xml:space="preserve"> </w:t>
+            </w:r>
+          </w:p>
+        </w:tc>
+        <w:tc>
+          <w:tcPr>
+            <w:tcW w:w="990" w:type="dxa"/>
+            <w:shd w:val="clear" w:color="auto" w:fill="auto"/>
+          </w:tcPr>
+          <w:p>
+            <w:pPr>
+              <w:snapToGrid w:val="0"/>
+              <w:spacing w:after="0" w:line="100" w:lineRule="atLeast"/>
+              <w:rPr>
+                <w:rFonts w:ascii="Times New Roman" w:hAnsi="Times New Roman"/>
+                <w:sz w:val="20"/>
+                <w:szCs w:val="20"/>
+              </w:rPr>
+            </w:pPr>
+            <w:r>
+              <w:rPr>
+                <w:rFonts w:ascii="Times New Roman" w:hAnsi="Times New Roman"/>
+                <w:sz w:val="20"/>
+                <w:szCs w:val="20"/>
+              </w:rPr>
+              <w:t>K00360</w:t>
+            </w:r>
+          </w:p>
+        </w:tc>
+        <w:tc>
+          <w:tcPr>
+            <w:tcW w:w="2430" w:type="dxa"/>
+            <w:shd w:val="clear" w:color="auto" w:fill="auto"/>
+          </w:tcPr>
+          <w:p>
+            <w:pPr>
+              <w:snapToGrid w:val="0"/>
+              <w:spacing w:after="0" w:line="100" w:lineRule="atLeast"/>
+              <w:rPr>
+                <w:rFonts w:ascii="Times New Roman" w:hAnsi="Times New Roman"/>
+                <w:i/>
+                <w:sz w:val="20"/>
+                <w:szCs w:val="20"/>
+              </w:rPr>
+            </w:pPr>
+            <w:proofErr w:type="spellStart"/>
+            <w:r>
+              <w:rPr>
+                <w:rFonts w:ascii="Times New Roman" w:hAnsi="Times New Roman"/>
+                <w:i/>
+                <w:sz w:val="20"/>
+                <w:szCs w:val="20"/>
+              </w:rPr>
+              <w:t>Alphaproteobacteria</w:t>
+            </w:r>
+            <w:proofErr w:type="spellEnd"/>
           </w:p>
         </w:tc>
       </w:tr>
@@ -2039,25 +3308,18 @@
         <w:tc>
           <w:tcPr>
             <w:tcW w:w="1728" w:type="dxa"/>
-          </w:tcPr>
-          <w:p>
-            <w:pPr>
-              <w:snapToGrid w:val="0"/>
-              <w:spacing w:after="0" w:line="100" w:lineRule="atLeast"/>
-              <w:rPr>
-                <w:rFonts w:ascii="Times New Roman" w:hAnsi="Times New Roman" w:cs="Times New Roman"/>
-                <w:sz w:val="20"/>
-                <w:szCs w:val="20"/>
-              </w:rPr>
-            </w:pPr>
-            <w:r>
-              <w:rPr>
-                <w:rFonts w:ascii="Times New Roman" w:hAnsi="Times New Roman" w:cs="Times New Roman"/>
-                <w:sz w:val="20"/>
-                <w:szCs w:val="20"/>
-              </w:rPr>
-              <w:t>DNRA</w:t>
-            </w:r>
+            <w:vMerge/>
+          </w:tcPr>
+          <w:p>
+            <w:pPr>
+              <w:snapToGrid w:val="0"/>
+              <w:spacing w:after="0" w:line="100" w:lineRule="atLeast"/>
+              <w:rPr>
+                <w:rFonts w:ascii="Times New Roman" w:hAnsi="Times New Roman" w:cs="Times New Roman"/>
+                <w:sz w:val="20"/>
+                <w:szCs w:val="20"/>
+              </w:rPr>
+            </w:pPr>
           </w:p>
         </w:tc>
         <w:tc>
@@ -2081,24 +3343,106 @@
                 <w:sz w:val="20"/>
                 <w:szCs w:val="20"/>
               </w:rPr>
-              <w:t>nitrite reductase (</w:t>
-            </w:r>
-            <w:r>
-              <w:rPr>
-                <w:rFonts w:ascii="Times New Roman" w:hAnsi="Times New Roman" w:cs="Times New Roman"/>
-                <w:i/>
-                <w:sz w:val="20"/>
-                <w:szCs w:val="20"/>
-              </w:rPr>
-              <w:t>nrf</w:t>
-            </w:r>
-            <w:r>
-              <w:rPr>
-                <w:rFonts w:ascii="Times New Roman" w:hAnsi="Times New Roman" w:cs="Times New Roman"/>
-                <w:sz w:val="20"/>
-                <w:szCs w:val="20"/>
-              </w:rPr>
-              <w:t>A)</w:t>
+              <w:t xml:space="preserve">glutamine </w:t>
+            </w:r>
+            <w:proofErr w:type="spellStart"/>
+            <w:r>
+              <w:rPr>
+                <w:rFonts w:ascii="Times New Roman" w:hAnsi="Times New Roman" w:cs="Times New Roman"/>
+                <w:sz w:val="20"/>
+                <w:szCs w:val="20"/>
+              </w:rPr>
+              <w:t>synthetase</w:t>
+            </w:r>
+            <w:proofErr w:type="spellEnd"/>
+            <w:r>
+              <w:rPr>
+                <w:rFonts w:ascii="Times New Roman" w:hAnsi="Times New Roman" w:cs="Times New Roman"/>
+                <w:sz w:val="20"/>
+                <w:szCs w:val="20"/>
+              </w:rPr>
+              <w:t xml:space="preserve"> (</w:t>
+            </w:r>
+            <w:proofErr w:type="spellStart"/>
+            <w:r>
+              <w:rPr>
+                <w:rFonts w:ascii="Times New Roman" w:hAnsi="Times New Roman" w:cs="Times New Roman"/>
+                <w:i/>
+                <w:sz w:val="20"/>
+                <w:szCs w:val="20"/>
+              </w:rPr>
+              <w:t>gln</w:t>
+            </w:r>
+            <w:r>
+              <w:rPr>
+                <w:rFonts w:ascii="Times New Roman" w:hAnsi="Times New Roman" w:cs="Times New Roman"/>
+                <w:sz w:val="20"/>
+                <w:szCs w:val="20"/>
+              </w:rPr>
+              <w:t>A</w:t>
+            </w:r>
+            <w:proofErr w:type="spellEnd"/>
+            <w:r>
+              <w:rPr>
+                <w:rFonts w:ascii="Times New Roman" w:hAnsi="Times New Roman" w:cs="Times New Roman"/>
+                <w:sz w:val="20"/>
+                <w:szCs w:val="20"/>
+              </w:rPr>
+              <w:t xml:space="preserve">, </w:t>
+            </w:r>
+            <w:proofErr w:type="spellStart"/>
+            <w:r>
+              <w:rPr>
+                <w:rFonts w:ascii="Times New Roman" w:hAnsi="Times New Roman" w:cs="Times New Roman"/>
+                <w:i/>
+                <w:sz w:val="20"/>
+                <w:szCs w:val="20"/>
+              </w:rPr>
+              <w:t>glt</w:t>
+            </w:r>
+            <w:r>
+              <w:rPr>
+                <w:rFonts w:ascii="Times New Roman" w:hAnsi="Times New Roman" w:cs="Times New Roman"/>
+                <w:sz w:val="20"/>
+                <w:szCs w:val="20"/>
+              </w:rPr>
+              <w:t>B</w:t>
+            </w:r>
+            <w:proofErr w:type="spellEnd"/>
+            <w:r>
+              <w:rPr>
+                <w:rFonts w:ascii="Times New Roman" w:hAnsi="Times New Roman" w:cs="Times New Roman"/>
+                <w:sz w:val="20"/>
+                <w:szCs w:val="20"/>
+              </w:rPr>
+              <w:t xml:space="preserve">, </w:t>
+            </w:r>
+            <w:proofErr w:type="spellStart"/>
+            <w:r>
+              <w:rPr>
+                <w:rFonts w:ascii="Times New Roman" w:hAnsi="Times New Roman" w:cs="Times New Roman"/>
+                <w:i/>
+                <w:sz w:val="20"/>
+                <w:szCs w:val="20"/>
+              </w:rPr>
+              <w:t>glt</w:t>
+            </w:r>
+            <w:r>
+              <w:rPr>
+                <w:rFonts w:ascii="Times New Roman" w:hAnsi="Times New Roman" w:cs="Times New Roman"/>
+                <w:sz w:val="20"/>
+                <w:szCs w:val="20"/>
+              </w:rPr>
+              <w:t>S</w:t>
+            </w:r>
+            <w:proofErr w:type="spellEnd"/>
+            <w:r>
+              <w:rPr>
+                <w:rFonts w:ascii="Times New Roman" w:hAnsi="Times New Roman" w:cs="Times New Roman"/>
+                <w:sz w:val="20"/>
+                <w:szCs w:val="20"/>
+              </w:rPr>
+              <w:t>)</w:t>
             </w:r>
           </w:p>
         </w:tc>
@@ -2123,7 +3467,45 @@
                 <w:sz w:val="20"/>
                 <w:szCs w:val="20"/>
               </w:rPr>
-              <w:t>K03385</w:t>
+              <w:t>K01915</w:t>
+            </w:r>
+          </w:p>
+          <w:p>
+            <w:pPr>
+              <w:snapToGrid w:val="0"/>
+              <w:spacing w:after="0" w:line="100" w:lineRule="atLeast"/>
+              <w:rPr>
+                <w:rFonts w:ascii="Times New Roman" w:hAnsi="Times New Roman"/>
+                <w:sz w:val="20"/>
+                <w:szCs w:val="20"/>
+              </w:rPr>
+            </w:pPr>
+            <w:r>
+              <w:rPr>
+                <w:rFonts w:ascii="Times New Roman" w:hAnsi="Times New Roman"/>
+                <w:sz w:val="20"/>
+                <w:szCs w:val="20"/>
+              </w:rPr>
+              <w:t>K00265</w:t>
+            </w:r>
+          </w:p>
+          <w:p>
+            <w:pPr>
+              <w:snapToGrid w:val="0"/>
+              <w:spacing w:after="0" w:line="100" w:lineRule="atLeast"/>
+              <w:rPr>
+                <w:rFonts w:ascii="Times New Roman" w:hAnsi="Times New Roman"/>
+                <w:sz w:val="20"/>
+                <w:szCs w:val="20"/>
+              </w:rPr>
+            </w:pPr>
+            <w:r>
+              <w:rPr>
+                <w:rFonts w:ascii="Times New Roman" w:hAnsi="Times New Roman"/>
+                <w:sz w:val="20"/>
+                <w:szCs w:val="20"/>
+              </w:rPr>
+              <w:t>K00284</w:t>
             </w:r>
           </w:p>
         </w:tc>
@@ -2143,15 +3525,513 @@
                 <w:szCs w:val="20"/>
               </w:rPr>
             </w:pPr>
-            <w:r>
-              <w:rPr>
-                <w:rFonts w:ascii="Times New Roman" w:hAnsi="Times New Roman"/>
-                <w:i/>
-                <w:sz w:val="20"/>
-                <w:szCs w:val="20"/>
-              </w:rPr>
-              <w:t>Cytophagia</w:t>
-            </w:r>
+            <w:proofErr w:type="spellStart"/>
+            <w:r>
+              <w:rPr>
+                <w:rFonts w:ascii="Times New Roman" w:hAnsi="Times New Roman"/>
+                <w:i/>
+                <w:sz w:val="20"/>
+                <w:szCs w:val="20"/>
+              </w:rPr>
+              <w:t>Gammaproteobacteria</w:t>
+            </w:r>
+            <w:proofErr w:type="spellEnd"/>
+          </w:p>
+          <w:p>
+            <w:pPr>
+              <w:snapToGrid w:val="0"/>
+              <w:spacing w:after="0" w:line="100" w:lineRule="atLeast"/>
+              <w:rPr>
+                <w:rFonts w:ascii="Times New Roman" w:hAnsi="Times New Roman"/>
+                <w:i/>
+                <w:sz w:val="20"/>
+                <w:szCs w:val="20"/>
+              </w:rPr>
+            </w:pPr>
+            <w:proofErr w:type="spellStart"/>
+            <w:r>
+              <w:rPr>
+                <w:rFonts w:ascii="Times New Roman" w:hAnsi="Times New Roman"/>
+                <w:i/>
+                <w:sz w:val="20"/>
+                <w:szCs w:val="20"/>
+              </w:rPr>
+              <w:t>Alphaproteobacteria</w:t>
+            </w:r>
+            <w:proofErr w:type="spellEnd"/>
+          </w:p>
+          <w:p>
+            <w:pPr>
+              <w:snapToGrid w:val="0"/>
+              <w:spacing w:after="0" w:line="100" w:lineRule="atLeast"/>
+              <w:rPr>
+                <w:rFonts w:ascii="Times New Roman" w:hAnsi="Times New Roman"/>
+                <w:sz w:val="20"/>
+                <w:szCs w:val="20"/>
+              </w:rPr>
+            </w:pPr>
+            <w:proofErr w:type="spellStart"/>
+            <w:r>
+              <w:rPr>
+                <w:rFonts w:ascii="Times New Roman" w:hAnsi="Times New Roman"/>
+                <w:i/>
+                <w:sz w:val="20"/>
+                <w:szCs w:val="20"/>
+              </w:rPr>
+              <w:t>Betaproteobacteria</w:t>
+            </w:r>
+            <w:proofErr w:type="spellEnd"/>
+          </w:p>
+        </w:tc>
+      </w:tr>
+      <w:tr>
+        <w:trPr>
+          <w:trHeight w:val="647"/>
+        </w:trPr>
+        <w:tc>
+          <w:tcPr>
+            <w:tcW w:w="1728" w:type="dxa"/>
+          </w:tcPr>
+          <w:p>
+            <w:pPr>
+              <w:snapToGrid w:val="0"/>
+              <w:spacing w:after="0" w:line="100" w:lineRule="atLeast"/>
+              <w:rPr>
+                <w:rFonts w:ascii="Times New Roman" w:hAnsi="Times New Roman" w:cs="Times New Roman"/>
+                <w:sz w:val="20"/>
+                <w:szCs w:val="20"/>
+              </w:rPr>
+            </w:pPr>
+            <w:r>
+              <w:rPr>
+                <w:rFonts w:ascii="Times New Roman" w:hAnsi="Times New Roman" w:cs="Times New Roman"/>
+                <w:sz w:val="20"/>
+                <w:szCs w:val="20"/>
+              </w:rPr>
+              <w:t>ASR</w:t>
+            </w:r>
+          </w:p>
+        </w:tc>
+        <w:tc>
+          <w:tcPr>
+            <w:tcW w:w="4230" w:type="dxa"/>
+            <w:shd w:val="clear" w:color="auto" w:fill="auto"/>
+          </w:tcPr>
+          <w:p>
+            <w:pPr>
+              <w:snapToGrid w:val="0"/>
+              <w:spacing w:after="0" w:line="100" w:lineRule="atLeast"/>
+              <w:rPr>
+                <w:rFonts w:ascii="Times New Roman" w:hAnsi="Times New Roman" w:cs="Times New Roman"/>
+                <w:sz w:val="20"/>
+                <w:szCs w:val="20"/>
+              </w:rPr>
+            </w:pPr>
+            <w:proofErr w:type="spellStart"/>
+            <w:r>
+              <w:rPr>
+                <w:rFonts w:ascii="Times New Roman" w:hAnsi="Times New Roman" w:cs="Times New Roman"/>
+                <w:sz w:val="20"/>
+                <w:szCs w:val="20"/>
+              </w:rPr>
+              <w:t>Adenyl</w:t>
+            </w:r>
+            <w:proofErr w:type="spellEnd"/>
+            <w:r>
+              <w:rPr>
+                <w:rFonts w:ascii="Times New Roman" w:hAnsi="Times New Roman" w:cs="Times New Roman"/>
+                <w:sz w:val="20"/>
+                <w:szCs w:val="20"/>
+              </w:rPr>
+              <w:t xml:space="preserve"> </w:t>
+            </w:r>
+            <w:proofErr w:type="spellStart"/>
+            <w:r>
+              <w:rPr>
+                <w:rFonts w:ascii="Times New Roman" w:hAnsi="Times New Roman" w:cs="Times New Roman"/>
+                <w:sz w:val="20"/>
+                <w:szCs w:val="20"/>
+              </w:rPr>
+              <w:t>sulfate</w:t>
+            </w:r>
+            <w:proofErr w:type="spellEnd"/>
+            <w:r>
+              <w:rPr>
+                <w:rFonts w:ascii="Times New Roman" w:hAnsi="Times New Roman" w:cs="Times New Roman"/>
+                <w:sz w:val="20"/>
+                <w:szCs w:val="20"/>
+              </w:rPr>
+              <w:t xml:space="preserve"> </w:t>
+            </w:r>
+            <w:proofErr w:type="spellStart"/>
+            <w:r>
+              <w:rPr>
+                <w:rFonts w:ascii="Times New Roman" w:hAnsi="Times New Roman" w:cs="Times New Roman"/>
+                <w:sz w:val="20"/>
+                <w:szCs w:val="20"/>
+              </w:rPr>
+              <w:t>kinase</w:t>
+            </w:r>
+            <w:proofErr w:type="spellEnd"/>
+            <w:r>
+              <w:rPr>
+                <w:rFonts w:ascii="Times New Roman" w:hAnsi="Times New Roman" w:cs="Times New Roman"/>
+                <w:sz w:val="20"/>
+                <w:szCs w:val="20"/>
+              </w:rPr>
+              <w:t xml:space="preserve"> (</w:t>
+            </w:r>
+            <w:proofErr w:type="spellStart"/>
+            <w:r>
+              <w:rPr>
+                <w:rFonts w:ascii="Times New Roman" w:hAnsi="Times New Roman" w:cs="Times New Roman"/>
+                <w:i/>
+                <w:sz w:val="20"/>
+                <w:szCs w:val="20"/>
+              </w:rPr>
+              <w:t>cys</w:t>
+            </w:r>
+            <w:r>
+              <w:rPr>
+                <w:rFonts w:ascii="Times New Roman" w:hAnsi="Times New Roman" w:cs="Times New Roman"/>
+                <w:sz w:val="20"/>
+                <w:szCs w:val="20"/>
+              </w:rPr>
+              <w:t>C</w:t>
+            </w:r>
+            <w:proofErr w:type="spellEnd"/>
+            <w:r>
+              <w:rPr>
+                <w:rFonts w:ascii="Times New Roman" w:hAnsi="Times New Roman" w:cs="Times New Roman"/>
+                <w:sz w:val="20"/>
+                <w:szCs w:val="20"/>
+              </w:rPr>
+              <w:t>)</w:t>
+            </w:r>
+          </w:p>
+          <w:p>
+            <w:pPr>
+              <w:snapToGrid w:val="0"/>
+              <w:spacing w:after="0" w:line="100" w:lineRule="atLeast"/>
+              <w:rPr>
+                <w:rFonts w:ascii="Times New Roman" w:hAnsi="Times New Roman" w:cs="Times New Roman"/>
+                <w:sz w:val="20"/>
+                <w:szCs w:val="20"/>
+              </w:rPr>
+            </w:pPr>
+            <w:proofErr w:type="spellStart"/>
+            <w:r>
+              <w:rPr>
+                <w:rFonts w:ascii="Times New Roman" w:hAnsi="Times New Roman" w:cs="Times New Roman"/>
+                <w:sz w:val="20"/>
+                <w:szCs w:val="20"/>
+              </w:rPr>
+              <w:t>Sulfate</w:t>
+            </w:r>
+            <w:proofErr w:type="spellEnd"/>
+            <w:r>
+              <w:rPr>
+                <w:rFonts w:ascii="Times New Roman" w:hAnsi="Times New Roman" w:cs="Times New Roman"/>
+                <w:sz w:val="20"/>
+                <w:szCs w:val="20"/>
+              </w:rPr>
+              <w:t xml:space="preserve"> </w:t>
+            </w:r>
+            <w:proofErr w:type="spellStart"/>
+            <w:r>
+              <w:rPr>
+                <w:rFonts w:ascii="Times New Roman" w:hAnsi="Times New Roman" w:cs="Times New Roman"/>
+                <w:sz w:val="20"/>
+                <w:szCs w:val="20"/>
+              </w:rPr>
+              <w:t>adenylyltransferase</w:t>
+            </w:r>
+            <w:proofErr w:type="spellEnd"/>
+            <w:r>
+              <w:rPr>
+                <w:rFonts w:ascii="Times New Roman" w:hAnsi="Times New Roman" w:cs="Times New Roman"/>
+                <w:sz w:val="20"/>
+                <w:szCs w:val="20"/>
+              </w:rPr>
+              <w:t xml:space="preserve"> (</w:t>
+            </w:r>
+            <w:proofErr w:type="spellStart"/>
+            <w:r>
+              <w:rPr>
+                <w:rFonts w:ascii="Times New Roman" w:hAnsi="Times New Roman" w:cs="Times New Roman"/>
+                <w:i/>
+                <w:sz w:val="20"/>
+                <w:szCs w:val="20"/>
+              </w:rPr>
+              <w:t>cys</w:t>
+            </w:r>
+            <w:r>
+              <w:rPr>
+                <w:rFonts w:ascii="Times New Roman" w:hAnsi="Times New Roman" w:cs="Times New Roman"/>
+                <w:sz w:val="20"/>
+                <w:szCs w:val="20"/>
+              </w:rPr>
+              <w:t>N</w:t>
+            </w:r>
+            <w:proofErr w:type="spellEnd"/>
+            <w:r>
+              <w:rPr>
+                <w:rFonts w:ascii="Times New Roman" w:hAnsi="Times New Roman" w:cs="Times New Roman"/>
+                <w:sz w:val="20"/>
+                <w:szCs w:val="20"/>
+              </w:rPr>
+              <w:t xml:space="preserve">, </w:t>
+            </w:r>
+            <w:proofErr w:type="spellStart"/>
+            <w:r>
+              <w:rPr>
+                <w:rFonts w:ascii="Times New Roman" w:hAnsi="Times New Roman" w:cs="Times New Roman"/>
+                <w:i/>
+                <w:sz w:val="20"/>
+                <w:szCs w:val="20"/>
+              </w:rPr>
+              <w:t>cys</w:t>
+            </w:r>
+            <w:r>
+              <w:rPr>
+                <w:rFonts w:ascii="Times New Roman" w:hAnsi="Times New Roman" w:cs="Times New Roman"/>
+                <w:sz w:val="20"/>
+                <w:szCs w:val="20"/>
+              </w:rPr>
+              <w:t>D</w:t>
+            </w:r>
+            <w:proofErr w:type="spellEnd"/>
+            <w:r>
+              <w:rPr>
+                <w:rFonts w:ascii="Times New Roman" w:hAnsi="Times New Roman" w:cs="Times New Roman"/>
+                <w:sz w:val="20"/>
+                <w:szCs w:val="20"/>
+              </w:rPr>
+              <w:t>)</w:t>
+            </w:r>
+          </w:p>
+        </w:tc>
+        <w:tc>
+          <w:tcPr>
+            <w:tcW w:w="990" w:type="dxa"/>
+            <w:shd w:val="clear" w:color="auto" w:fill="auto"/>
+          </w:tcPr>
+          <w:p>
+            <w:pPr>
+              <w:snapToGrid w:val="0"/>
+              <w:spacing w:after="0" w:line="100" w:lineRule="atLeast"/>
+              <w:rPr>
+                <w:rFonts w:ascii="Times New Roman" w:hAnsi="Times New Roman"/>
+                <w:sz w:val="20"/>
+                <w:szCs w:val="20"/>
+              </w:rPr>
+            </w:pPr>
+            <w:r>
+              <w:rPr>
+                <w:rFonts w:ascii="Times New Roman" w:hAnsi="Times New Roman"/>
+                <w:sz w:val="20"/>
+                <w:szCs w:val="20"/>
+              </w:rPr>
+              <w:t>K00860</w:t>
+            </w:r>
+          </w:p>
+          <w:p>
+            <w:pPr>
+              <w:snapToGrid w:val="0"/>
+              <w:spacing w:after="0" w:line="100" w:lineRule="atLeast"/>
+              <w:rPr>
+                <w:rFonts w:ascii="Times New Roman" w:hAnsi="Times New Roman"/>
+                <w:sz w:val="20"/>
+                <w:szCs w:val="20"/>
+              </w:rPr>
+            </w:pPr>
+            <w:r>
+              <w:rPr>
+                <w:rFonts w:ascii="Times New Roman" w:hAnsi="Times New Roman"/>
+                <w:sz w:val="20"/>
+                <w:szCs w:val="20"/>
+              </w:rPr>
+              <w:t>K00956</w:t>
+            </w:r>
+          </w:p>
+          <w:p>
+            <w:pPr>
+              <w:snapToGrid w:val="0"/>
+              <w:spacing w:after="0" w:line="100" w:lineRule="atLeast"/>
+              <w:rPr>
+                <w:rFonts w:ascii="Times New Roman" w:hAnsi="Times New Roman"/>
+                <w:sz w:val="20"/>
+                <w:szCs w:val="20"/>
+              </w:rPr>
+            </w:pPr>
+            <w:r>
+              <w:rPr>
+                <w:rFonts w:ascii="Times New Roman" w:hAnsi="Times New Roman"/>
+                <w:sz w:val="20"/>
+                <w:szCs w:val="20"/>
+              </w:rPr>
+              <w:t>K00957</w:t>
+            </w:r>
+          </w:p>
+        </w:tc>
+        <w:tc>
+          <w:tcPr>
+            <w:tcW w:w="2430" w:type="dxa"/>
+            <w:shd w:val="clear" w:color="auto" w:fill="auto"/>
+          </w:tcPr>
+          <w:p>
+            <w:pPr>
+              <w:snapToGrid w:val="0"/>
+              <w:spacing w:after="0" w:line="100" w:lineRule="atLeast"/>
+              <w:rPr>
+                <w:rFonts w:ascii="Times New Roman" w:hAnsi="Times New Roman"/>
+                <w:i/>
+                <w:sz w:val="20"/>
+                <w:szCs w:val="20"/>
+              </w:rPr>
+            </w:pPr>
+          </w:p>
+        </w:tc>
+      </w:tr>
+      <w:tr>
+        <w:trPr>
+          <w:trHeight w:val="215"/>
+        </w:trPr>
+        <w:tc>
+          <w:tcPr>
+            <w:tcW w:w="1728" w:type="dxa"/>
+          </w:tcPr>
+          <w:p>
+            <w:pPr>
+              <w:snapToGrid w:val="0"/>
+              <w:spacing w:after="0" w:line="100" w:lineRule="atLeast"/>
+              <w:rPr>
+                <w:rFonts w:ascii="Times New Roman" w:hAnsi="Times New Roman" w:cs="Times New Roman"/>
+                <w:sz w:val="20"/>
+                <w:szCs w:val="20"/>
+              </w:rPr>
+            </w:pPr>
+            <w:r>
+              <w:rPr>
+                <w:rFonts w:ascii="Times New Roman" w:hAnsi="Times New Roman" w:cs="Times New Roman"/>
+                <w:sz w:val="20"/>
+                <w:szCs w:val="20"/>
+              </w:rPr>
+              <w:t>DSR</w:t>
+            </w:r>
+          </w:p>
+        </w:tc>
+        <w:tc>
+          <w:tcPr>
+            <w:tcW w:w="4230" w:type="dxa"/>
+            <w:shd w:val="clear" w:color="auto" w:fill="auto"/>
+          </w:tcPr>
+          <w:p>
+            <w:pPr>
+              <w:snapToGrid w:val="0"/>
+              <w:spacing w:after="0" w:line="100" w:lineRule="atLeast"/>
+              <w:rPr>
+                <w:rFonts w:ascii="Times New Roman" w:hAnsi="Times New Roman" w:cs="Times New Roman"/>
+                <w:sz w:val="20"/>
+                <w:szCs w:val="20"/>
+              </w:rPr>
+            </w:pPr>
+            <w:r>
+              <w:rPr>
+                <w:rFonts w:ascii="Times New Roman" w:hAnsi="Times New Roman" w:cs="Times New Roman"/>
+                <w:sz w:val="20"/>
+                <w:szCs w:val="20"/>
+              </w:rPr>
+              <w:t xml:space="preserve">APS </w:t>
+            </w:r>
+            <w:proofErr w:type="spellStart"/>
+            <w:r>
+              <w:rPr>
+                <w:rFonts w:ascii="Times New Roman" w:hAnsi="Times New Roman" w:cs="Times New Roman"/>
+                <w:sz w:val="20"/>
+                <w:szCs w:val="20"/>
+              </w:rPr>
+              <w:t>reductase</w:t>
+            </w:r>
+            <w:proofErr w:type="spellEnd"/>
+            <w:r>
+              <w:rPr>
+                <w:rFonts w:ascii="Times New Roman" w:hAnsi="Times New Roman" w:cs="Times New Roman"/>
+                <w:sz w:val="20"/>
+                <w:szCs w:val="20"/>
+              </w:rPr>
+              <w:t xml:space="preserve"> (</w:t>
+            </w:r>
+            <w:proofErr w:type="spellStart"/>
+            <w:r>
+              <w:rPr>
+                <w:rFonts w:ascii="Times New Roman" w:hAnsi="Times New Roman" w:cs="Times New Roman"/>
+                <w:i/>
+                <w:sz w:val="20"/>
+                <w:szCs w:val="20"/>
+              </w:rPr>
+              <w:t>apr</w:t>
+            </w:r>
+            <w:r>
+              <w:rPr>
+                <w:rFonts w:ascii="Times New Roman" w:hAnsi="Times New Roman" w:cs="Times New Roman"/>
+                <w:sz w:val="20"/>
+                <w:szCs w:val="20"/>
+              </w:rPr>
+              <w:t>A</w:t>
+            </w:r>
+            <w:proofErr w:type="spellEnd"/>
+            <w:r>
+              <w:rPr>
+                <w:rFonts w:ascii="Times New Roman" w:hAnsi="Times New Roman" w:cs="Times New Roman"/>
+                <w:sz w:val="20"/>
+                <w:szCs w:val="20"/>
+              </w:rPr>
+              <w:t>)</w:t>
+            </w:r>
+          </w:p>
+        </w:tc>
+        <w:tc>
+          <w:tcPr>
+            <w:tcW w:w="990" w:type="dxa"/>
+            <w:shd w:val="clear" w:color="auto" w:fill="auto"/>
+          </w:tcPr>
+          <w:p>
+            <w:pPr>
+              <w:snapToGrid w:val="0"/>
+              <w:spacing w:after="0" w:line="100" w:lineRule="atLeast"/>
+              <w:rPr>
+                <w:rFonts w:ascii="Times New Roman" w:hAnsi="Times New Roman"/>
+                <w:sz w:val="20"/>
+                <w:szCs w:val="20"/>
+              </w:rPr>
+            </w:pPr>
+            <w:r>
+              <w:rPr>
+                <w:rFonts w:ascii="Times New Roman" w:hAnsi="Times New Roman"/>
+                <w:sz w:val="20"/>
+                <w:szCs w:val="20"/>
+              </w:rPr>
+              <w:t>K00394</w:t>
+            </w:r>
+          </w:p>
+        </w:tc>
+        <w:tc>
+          <w:tcPr>
+            <w:tcW w:w="2430" w:type="dxa"/>
+            <w:shd w:val="clear" w:color="auto" w:fill="auto"/>
+          </w:tcPr>
+          <w:p>
+            <w:pPr>
+              <w:snapToGrid w:val="0"/>
+              <w:spacing w:after="0" w:line="100" w:lineRule="atLeast"/>
+              <w:rPr>
+                <w:rFonts w:ascii="Times New Roman" w:hAnsi="Times New Roman"/>
+                <w:i/>
+                <w:sz w:val="20"/>
+                <w:szCs w:val="20"/>
+              </w:rPr>
+            </w:pPr>
           </w:p>
         </w:tc>
       </w:tr>
@@ -2179,7 +4059,7 @@
                 <w:sz w:val="20"/>
                 <w:szCs w:val="20"/>
               </w:rPr>
-              <w:t>Anammox</w:t>
+              <w:t>S mineralization</w:t>
             </w:r>
           </w:p>
         </w:tc>
@@ -2198,14 +4078,63 @@
                 <w:szCs w:val="20"/>
               </w:rPr>
             </w:pPr>
-            <w:r>
-              <w:rPr>
-                <w:rFonts w:ascii="Times New Roman" w:hAnsi="Times New Roman" w:cs="Times New Roman"/>
-                <w:sz w:val="20"/>
-                <w:szCs w:val="20"/>
-              </w:rPr>
-              <w:t xml:space="preserve">hydroxylamine oxidase </w:t>
-            </w:r>
+            <w:proofErr w:type="spellStart"/>
+            <w:r>
+              <w:rPr>
+                <w:rFonts w:ascii="Times New Roman" w:hAnsi="Times New Roman" w:cs="Times New Roman"/>
+                <w:sz w:val="20"/>
+                <w:szCs w:val="20"/>
+              </w:rPr>
+              <w:t>Cysteine</w:t>
+            </w:r>
+            <w:proofErr w:type="spellEnd"/>
+            <w:r>
+              <w:rPr>
+                <w:rFonts w:ascii="Times New Roman" w:hAnsi="Times New Roman" w:cs="Times New Roman"/>
+                <w:sz w:val="20"/>
+                <w:szCs w:val="20"/>
+              </w:rPr>
+              <w:t xml:space="preserve"> </w:t>
+            </w:r>
+            <w:proofErr w:type="spellStart"/>
+            <w:r>
+              <w:rPr>
+                <w:rFonts w:ascii="Times New Roman" w:hAnsi="Times New Roman" w:cs="Times New Roman"/>
+                <w:sz w:val="20"/>
+                <w:szCs w:val="20"/>
+              </w:rPr>
+              <w:t>diogenase</w:t>
+            </w:r>
+            <w:proofErr w:type="spellEnd"/>
+          </w:p>
+          <w:p>
+            <w:pPr>
+              <w:snapToGrid w:val="0"/>
+              <w:spacing w:after="0" w:line="100" w:lineRule="atLeast"/>
+              <w:rPr>
+                <w:rFonts w:ascii="Times New Roman" w:hAnsi="Times New Roman" w:cs="Times New Roman"/>
+                <w:sz w:val="20"/>
+                <w:szCs w:val="20"/>
+              </w:rPr>
+            </w:pPr>
+            <w:r>
+              <w:rPr>
+                <w:rFonts w:ascii="Times New Roman" w:hAnsi="Times New Roman" w:cs="Times New Roman"/>
+                <w:sz w:val="20"/>
+                <w:szCs w:val="20"/>
+              </w:rPr>
+              <w:t xml:space="preserve">3-Mercaptopyruvate </w:t>
+            </w:r>
+            <w:proofErr w:type="spellStart"/>
+            <w:r>
+              <w:rPr>
+                <w:rFonts w:ascii="Times New Roman" w:hAnsi="Times New Roman" w:cs="Times New Roman"/>
+                <w:sz w:val="20"/>
+                <w:szCs w:val="20"/>
+              </w:rPr>
+              <w:t>sulfurtransferase</w:t>
+            </w:r>
+            <w:proofErr w:type="spellEnd"/>
           </w:p>
         </w:tc>
         <w:tc>
@@ -2229,7 +4158,26 @@
                 <w:sz w:val="20"/>
                 <w:szCs w:val="20"/>
               </w:rPr>
-              <w:t>K10535</w:t>
+              <w:t>K00456</w:t>
+            </w:r>
+          </w:p>
+          <w:p>
+            <w:pPr>
+              <w:snapToGrid w:val="0"/>
+              <w:spacing w:after="0" w:line="100" w:lineRule="atLeast"/>
+              <w:rPr>
+                <w:rFonts w:ascii="Times New Roman" w:hAnsi="Times New Roman"/>
+                <w:sz w:val="20"/>
+                <w:szCs w:val="20"/>
+              </w:rPr>
+            </w:pPr>
+            <w:r>
+              <w:rPr>
+                <w:rFonts w:ascii="Times New Roman" w:hAnsi="Times New Roman"/>
+                <w:sz w:val="20"/>
+                <w:szCs w:val="20"/>
+              </w:rPr>
+              <w:t>K01011</w:t>
             </w:r>
           </w:p>
         </w:tc>
@@ -2244,25 +4192,17 @@
               <w:spacing w:after="0" w:line="100" w:lineRule="atLeast"/>
               <w:rPr>
                 <w:rFonts w:ascii="Times New Roman" w:hAnsi="Times New Roman"/>
-                <w:sz w:val="20"/>
-                <w:szCs w:val="20"/>
-              </w:rPr>
-            </w:pPr>
-            <w:r>
-              <w:rPr>
-                <w:rFonts w:ascii="Times New Roman" w:hAnsi="Times New Roman"/>
-                <w:i/>
-                <w:sz w:val="20"/>
-                <w:szCs w:val="20"/>
-              </w:rPr>
-              <w:t>Deltaproteobacteria</w:t>
-            </w:r>
+                <w:i/>
+                <w:sz w:val="20"/>
+                <w:szCs w:val="20"/>
+              </w:rPr>
+            </w:pPr>
           </w:p>
         </w:tc>
       </w:tr>
       <w:tr>
         <w:trPr>
-          <w:trHeight w:val="378"/>
+          <w:trHeight w:val="233"/>
         </w:trPr>
         <w:tc>
           <w:tcPr>
@@ -2284,7 +4224,7 @@
                 <w:sz w:val="20"/>
                 <w:szCs w:val="20"/>
               </w:rPr>
-              <w:t>N mineralization</w:t>
+              <w:t>DMS oxidation</w:t>
             </w:r>
           </w:p>
         </w:tc>
@@ -2309,25 +4249,18 @@
                 <w:sz w:val="20"/>
                 <w:szCs w:val="20"/>
               </w:rPr>
-              <w:t>glutamate dehydrogenase (</w:t>
-            </w:r>
-            <w:r>
-              <w:rPr>
-                <w:rFonts w:ascii="Times New Roman" w:hAnsi="Times New Roman" w:cs="Times New Roman"/>
-                <w:i/>
-                <w:sz w:val="20"/>
-                <w:szCs w:val="20"/>
-              </w:rPr>
-              <w:t>gdh</w:t>
-            </w:r>
-            <w:r>
-              <w:rPr>
-                <w:rFonts w:ascii="Times New Roman" w:hAnsi="Times New Roman" w:cs="Times New Roman"/>
-                <w:sz w:val="20"/>
-                <w:szCs w:val="20"/>
-              </w:rPr>
-              <w:t>A)</w:t>
-            </w:r>
+              <w:t xml:space="preserve">DMS </w:t>
+            </w:r>
+            <w:proofErr w:type="spellStart"/>
+            <w:r>
+              <w:rPr>
+                <w:rFonts w:ascii="Times New Roman" w:hAnsi="Times New Roman" w:cs="Times New Roman"/>
+                <w:sz w:val="20"/>
+                <w:szCs w:val="20"/>
+              </w:rPr>
+              <w:t>monooxygenase</w:t>
+            </w:r>
+            <w:proofErr w:type="spellEnd"/>
           </w:p>
         </w:tc>
         <w:tc>
@@ -2351,45 +4284,7 @@
                 <w:sz w:val="20"/>
                 <w:szCs w:val="20"/>
               </w:rPr>
-              <w:t>K00260</w:t>
-            </w:r>
-          </w:p>
-          <w:p>
-            <w:pPr>
-              <w:snapToGrid w:val="0"/>
-              <w:spacing w:after="0" w:line="100" w:lineRule="atLeast"/>
-              <w:rPr>
-                <w:rFonts w:ascii="Times New Roman" w:hAnsi="Times New Roman"/>
-                <w:sz w:val="20"/>
-                <w:szCs w:val="20"/>
-              </w:rPr>
-            </w:pPr>
-            <w:r>
-              <w:rPr>
-                <w:rFonts w:ascii="Times New Roman" w:hAnsi="Times New Roman"/>
-                <w:sz w:val="20"/>
-                <w:szCs w:val="20"/>
-              </w:rPr>
-              <w:t>K00261</w:t>
-            </w:r>
-          </w:p>
-          <w:p>
-            <w:pPr>
-              <w:snapToGrid w:val="0"/>
-              <w:spacing w:after="0" w:line="100" w:lineRule="atLeast"/>
-              <w:rPr>
-                <w:rFonts w:ascii="Times New Roman" w:hAnsi="Times New Roman"/>
-                <w:sz w:val="20"/>
-                <w:szCs w:val="20"/>
-              </w:rPr>
-            </w:pPr>
-            <w:r>
-              <w:rPr>
-                <w:rFonts w:ascii="Times New Roman" w:hAnsi="Times New Roman"/>
-                <w:sz w:val="20"/>
-                <w:szCs w:val="20"/>
-              </w:rPr>
-              <w:t>K00262</w:t>
+              <w:t>-</w:t>
             </w:r>
           </w:p>
         </w:tc>
@@ -2409,64 +4304,34 @@
                 <w:szCs w:val="20"/>
               </w:rPr>
             </w:pPr>
-            <w:r>
-              <w:rPr>
-                <w:rFonts w:ascii="Times New Roman" w:hAnsi="Times New Roman"/>
-                <w:i/>
-                <w:sz w:val="20"/>
-                <w:szCs w:val="20"/>
-              </w:rPr>
-              <w:t>Alphaproteobacteria</w:t>
-            </w:r>
-          </w:p>
-          <w:p>
-            <w:pPr>
-              <w:snapToGrid w:val="0"/>
-              <w:spacing w:after="0" w:line="100" w:lineRule="atLeast"/>
-              <w:rPr>
-                <w:rFonts w:ascii="Times New Roman" w:hAnsi="Times New Roman"/>
-                <w:sz w:val="20"/>
-                <w:szCs w:val="20"/>
-              </w:rPr>
-            </w:pPr>
-            <w:r>
-              <w:rPr>
-                <w:rFonts w:ascii="Times New Roman" w:hAnsi="Times New Roman"/>
-                <w:i/>
-                <w:sz w:val="20"/>
-                <w:szCs w:val="20"/>
-              </w:rPr>
-              <w:t>Gammaproteobacteria</w:t>
-            </w:r>
           </w:p>
         </w:tc>
       </w:tr>
       <w:tr>
         <w:trPr>
-          <w:trHeight w:val="378"/>
+          <w:trHeight w:val="260"/>
         </w:trPr>
         <w:tc>
           <w:tcPr>
             <w:tcW w:w="1728" w:type="dxa"/>
-            <w:vMerge w:val="restart"/>
-          </w:tcPr>
-          <w:p>
-            <w:pPr>
-              <w:snapToGrid w:val="0"/>
-              <w:spacing w:after="0" w:line="100" w:lineRule="atLeast"/>
-              <w:rPr>
-                <w:rFonts w:ascii="Times New Roman" w:hAnsi="Times New Roman" w:cs="Times New Roman"/>
-                <w:sz w:val="20"/>
-                <w:szCs w:val="20"/>
-              </w:rPr>
-            </w:pPr>
-            <w:r>
-              <w:rPr>
-                <w:rFonts w:ascii="Times New Roman" w:hAnsi="Times New Roman" w:cs="Times New Roman"/>
-                <w:sz w:val="20"/>
-                <w:szCs w:val="20"/>
-              </w:rPr>
-              <w:t xml:space="preserve"> N assimilation</w:t>
+          </w:tcPr>
+          <w:p>
+            <w:pPr>
+              <w:snapToGrid w:val="0"/>
+              <w:spacing w:after="0" w:line="100" w:lineRule="atLeast"/>
+              <w:rPr>
+                <w:rFonts w:ascii="Times New Roman" w:hAnsi="Times New Roman" w:cs="Times New Roman"/>
+                <w:sz w:val="20"/>
+                <w:szCs w:val="20"/>
+              </w:rPr>
+            </w:pPr>
+            <w:r>
+              <w:rPr>
+                <w:rFonts w:ascii="Times New Roman" w:hAnsi="Times New Roman" w:cs="Times New Roman"/>
+                <w:sz w:val="20"/>
+                <w:szCs w:val="20"/>
+              </w:rPr>
+              <w:t>DMSO reduction</w:t>
             </w:r>
           </w:p>
         </w:tc>
@@ -2485,14 +4350,6 @@
                 <w:szCs w:val="20"/>
               </w:rPr>
             </w:pPr>
-            <w:r>
-              <w:rPr>
-                <w:rFonts w:ascii="Times New Roman" w:hAnsi="Times New Roman" w:cs="Times New Roman"/>
-                <w:sz w:val="20"/>
-                <w:szCs w:val="20"/>
-              </w:rPr>
-              <w:t xml:space="preserve">assimilatory nitrate reductase </w:t>
-            </w:r>
           </w:p>
         </w:tc>
         <w:tc>
@@ -2516,7 +4373,7 @@
                 <w:sz w:val="20"/>
                 <w:szCs w:val="20"/>
               </w:rPr>
-              <w:t>K00360</w:t>
+              <w:t>-</w:t>
             </w:r>
           </w:p>
         </w:tc>
@@ -2536,37 +4393,35 @@
                 <w:szCs w:val="20"/>
               </w:rPr>
             </w:pPr>
-            <w:r>
-              <w:rPr>
-                <w:rFonts w:ascii="Times New Roman" w:hAnsi="Times New Roman"/>
-                <w:i/>
-                <w:sz w:val="20"/>
-                <w:szCs w:val="20"/>
-              </w:rPr>
-              <w:t>Alphaproteobacteria</w:t>
-            </w:r>
           </w:p>
         </w:tc>
       </w:tr>
       <w:tr>
         <w:trPr>
-          <w:trHeight w:val="378"/>
+          <w:trHeight w:val="251"/>
         </w:trPr>
         <w:tc>
           <w:tcPr>
             <w:tcW w:w="1728" w:type="dxa"/>
-            <w:vMerge/>
-          </w:tcPr>
-          <w:p>
-            <w:pPr>
-              <w:snapToGrid w:val="0"/>
-              <w:spacing w:after="0" w:line="100" w:lineRule="atLeast"/>
-              <w:rPr>
-                <w:rFonts w:ascii="Times New Roman" w:hAnsi="Times New Roman" w:cs="Times New Roman"/>
-                <w:sz w:val="20"/>
-                <w:szCs w:val="20"/>
-              </w:rPr>
-            </w:pPr>
+          </w:tcPr>
+          <w:p>
+            <w:pPr>
+              <w:snapToGrid w:val="0"/>
+              <w:spacing w:after="0" w:line="100" w:lineRule="atLeast"/>
+              <w:rPr>
+                <w:rFonts w:ascii="Times New Roman" w:hAnsi="Times New Roman" w:cs="Times New Roman"/>
+                <w:sz w:val="20"/>
+                <w:szCs w:val="20"/>
+              </w:rPr>
+            </w:pPr>
+            <w:r>
+              <w:rPr>
+                <w:rFonts w:ascii="Times New Roman" w:hAnsi="Times New Roman" w:cs="Times New Roman"/>
+                <w:sz w:val="20"/>
+                <w:szCs w:val="20"/>
+              </w:rPr>
+              <w:t>DMSP cleavage</w:t>
+            </w:r>
           </w:p>
         </w:tc>
         <w:tc>
@@ -2590,42 +4445,53 @@
                 <w:sz w:val="20"/>
                 <w:szCs w:val="20"/>
               </w:rPr>
-              <w:t>glutamine synthetase (</w:t>
-            </w:r>
-            <w:r>
-              <w:rPr>
-                <w:rFonts w:ascii="Times New Roman" w:hAnsi="Times New Roman" w:cs="Times New Roman"/>
-                <w:i/>
-                <w:sz w:val="20"/>
-                <w:szCs w:val="20"/>
-              </w:rPr>
-              <w:t>gln</w:t>
-            </w:r>
-            <w:r>
-              <w:rPr>
-                <w:rFonts w:ascii="Times New Roman" w:hAnsi="Times New Roman" w:cs="Times New Roman"/>
-                <w:sz w:val="20"/>
-                <w:szCs w:val="20"/>
-              </w:rPr>
-              <w:t xml:space="preserve">A, </w:t>
-            </w:r>
-            <w:r>
-              <w:rPr>
-                <w:rFonts w:ascii="Times New Roman" w:hAnsi="Times New Roman" w:cs="Times New Roman"/>
-                <w:i/>
-                <w:sz w:val="20"/>
-                <w:szCs w:val="20"/>
-              </w:rPr>
-              <w:t>glt</w:t>
-            </w:r>
-            <w:r>
-              <w:rPr>
-                <w:rFonts w:ascii="Times New Roman" w:hAnsi="Times New Roman" w:cs="Times New Roman"/>
-                <w:sz w:val="20"/>
-                <w:szCs w:val="20"/>
-              </w:rPr>
-              <w:t>B</w:t>
-            </w:r>
+              <w:t xml:space="preserve">DMSP </w:t>
+            </w:r>
+            <w:proofErr w:type="spellStart"/>
+            <w:r>
+              <w:rPr>
+                <w:rFonts w:ascii="Times New Roman" w:hAnsi="Times New Roman" w:cs="Times New Roman"/>
+                <w:sz w:val="20"/>
+                <w:szCs w:val="20"/>
+              </w:rPr>
+              <w:t>lyase</w:t>
+            </w:r>
+            <w:proofErr w:type="spellEnd"/>
+            <w:r>
+              <w:rPr>
+                <w:rFonts w:ascii="Times New Roman" w:hAnsi="Times New Roman" w:cs="Times New Roman"/>
+                <w:sz w:val="20"/>
+                <w:szCs w:val="20"/>
+              </w:rPr>
+              <w:t xml:space="preserve"> </w:t>
+            </w:r>
+            <w:r>
+              <w:rPr>
+                <w:rFonts w:ascii="Times New Roman" w:hAnsi="Times New Roman" w:cs="Times New Roman"/>
+                <w:sz w:val="20"/>
+                <w:szCs w:val="20"/>
+              </w:rPr>
+              <w:t>(</w:t>
+            </w:r>
+            <w:proofErr w:type="spellStart"/>
+            <w:r>
+              <w:rPr>
+                <w:rFonts w:ascii="Times New Roman" w:hAnsi="Times New Roman" w:cs="Times New Roman"/>
+                <w:i/>
+                <w:sz w:val="20"/>
+                <w:szCs w:val="20"/>
+              </w:rPr>
+              <w:t>ddd</w:t>
+            </w:r>
+            <w:r>
+              <w:rPr>
+                <w:rFonts w:ascii="Times New Roman" w:hAnsi="Times New Roman" w:cs="Times New Roman"/>
+                <w:sz w:val="20"/>
+                <w:szCs w:val="20"/>
+              </w:rPr>
+              <w:t>D</w:t>
+            </w:r>
+            <w:proofErr w:type="spellEnd"/>
             <w:r>
               <w:rPr>
                 <w:rFonts w:ascii="Times New Roman" w:hAnsi="Times New Roman" w:cs="Times New Roman"/>
@@ -2634,867 +4500,7 @@
               </w:rPr>
               <w:t xml:space="preserve">, </w:t>
             </w:r>
-            <w:r>
-              <w:rPr>
-                <w:rFonts w:ascii="Times New Roman" w:hAnsi="Times New Roman" w:cs="Times New Roman"/>
-                <w:i/>
-                <w:sz w:val="20"/>
-                <w:szCs w:val="20"/>
-              </w:rPr>
-              <w:t>glt</w:t>
-            </w:r>
-            <w:r>
-              <w:rPr>
-                <w:rFonts w:ascii="Times New Roman" w:hAnsi="Times New Roman" w:cs="Times New Roman"/>
-                <w:sz w:val="20"/>
-                <w:szCs w:val="20"/>
-              </w:rPr>
-              <w:t>S)</w:t>
-            </w:r>
-          </w:p>
-        </w:tc>
-        <w:tc>
-          <w:tcPr>
-            <w:tcW w:w="990" w:type="dxa"/>
-            <w:shd w:val="clear" w:color="auto" w:fill="auto"/>
-          </w:tcPr>
-          <w:p>
-            <w:pPr>
-              <w:snapToGrid w:val="0"/>
-              <w:spacing w:after="0" w:line="100" w:lineRule="atLeast"/>
-              <w:rPr>
-                <w:rFonts w:ascii="Times New Roman" w:hAnsi="Times New Roman"/>
-                <w:sz w:val="20"/>
-                <w:szCs w:val="20"/>
-              </w:rPr>
-            </w:pPr>
-            <w:r>
-              <w:rPr>
-                <w:rFonts w:ascii="Times New Roman" w:hAnsi="Times New Roman"/>
-                <w:sz w:val="20"/>
-                <w:szCs w:val="20"/>
-              </w:rPr>
-              <w:t>K01915</w:t>
-            </w:r>
-          </w:p>
-          <w:p>
-            <w:pPr>
-              <w:snapToGrid w:val="0"/>
-              <w:spacing w:after="0" w:line="100" w:lineRule="atLeast"/>
-              <w:rPr>
-                <w:rFonts w:ascii="Times New Roman" w:hAnsi="Times New Roman"/>
-                <w:sz w:val="20"/>
-                <w:szCs w:val="20"/>
-              </w:rPr>
-            </w:pPr>
-            <w:r>
-              <w:rPr>
-                <w:rFonts w:ascii="Times New Roman" w:hAnsi="Times New Roman"/>
-                <w:sz w:val="20"/>
-                <w:szCs w:val="20"/>
-              </w:rPr>
-              <w:t>K00265</w:t>
-            </w:r>
-          </w:p>
-          <w:p>
-            <w:pPr>
-              <w:snapToGrid w:val="0"/>
-              <w:spacing w:after="0" w:line="100" w:lineRule="atLeast"/>
-              <w:rPr>
-                <w:rFonts w:ascii="Times New Roman" w:hAnsi="Times New Roman"/>
-                <w:sz w:val="20"/>
-                <w:szCs w:val="20"/>
-              </w:rPr>
-            </w:pPr>
-            <w:r>
-              <w:rPr>
-                <w:rFonts w:ascii="Times New Roman" w:hAnsi="Times New Roman"/>
-                <w:sz w:val="20"/>
-                <w:szCs w:val="20"/>
-              </w:rPr>
-              <w:t>K00284</w:t>
-            </w:r>
-          </w:p>
-        </w:tc>
-        <w:tc>
-          <w:tcPr>
-            <w:tcW w:w="2430" w:type="dxa"/>
-            <w:shd w:val="clear" w:color="auto" w:fill="auto"/>
-          </w:tcPr>
-          <w:p>
-            <w:pPr>
-              <w:snapToGrid w:val="0"/>
-              <w:spacing w:after="0" w:line="100" w:lineRule="atLeast"/>
-              <w:rPr>
-                <w:rFonts w:ascii="Times New Roman" w:hAnsi="Times New Roman"/>
-                <w:i/>
-                <w:sz w:val="20"/>
-                <w:szCs w:val="20"/>
-              </w:rPr>
-            </w:pPr>
-            <w:r>
-              <w:rPr>
-                <w:rFonts w:ascii="Times New Roman" w:hAnsi="Times New Roman"/>
-                <w:i/>
-                <w:sz w:val="20"/>
-                <w:szCs w:val="20"/>
-              </w:rPr>
-              <w:t>Gammaproteobacteria</w:t>
-            </w:r>
-          </w:p>
-          <w:p>
-            <w:pPr>
-              <w:snapToGrid w:val="0"/>
-              <w:spacing w:after="0" w:line="100" w:lineRule="atLeast"/>
-              <w:rPr>
-                <w:rFonts w:ascii="Times New Roman" w:hAnsi="Times New Roman"/>
-                <w:i/>
-                <w:sz w:val="20"/>
-                <w:szCs w:val="20"/>
-              </w:rPr>
-            </w:pPr>
-            <w:r>
-              <w:rPr>
-                <w:rFonts w:ascii="Times New Roman" w:hAnsi="Times New Roman"/>
-                <w:i/>
-                <w:sz w:val="20"/>
-                <w:szCs w:val="20"/>
-              </w:rPr>
-              <w:t>Alphaproteobacteria</w:t>
-            </w:r>
-          </w:p>
-          <w:p>
-            <w:pPr>
-              <w:snapToGrid w:val="0"/>
-              <w:spacing w:after="0" w:line="100" w:lineRule="atLeast"/>
-              <w:rPr>
-                <w:rFonts w:ascii="Times New Roman" w:hAnsi="Times New Roman"/>
-                <w:sz w:val="20"/>
-                <w:szCs w:val="20"/>
-              </w:rPr>
-            </w:pPr>
-            <w:r>
-              <w:rPr>
-                <w:rFonts w:ascii="Times New Roman" w:hAnsi="Times New Roman"/>
-                <w:i/>
-                <w:sz w:val="20"/>
-                <w:szCs w:val="20"/>
-              </w:rPr>
-              <w:t>Betaproteobacteria</w:t>
-            </w:r>
-          </w:p>
-        </w:tc>
-      </w:tr>
-      <w:tr>
-        <w:trPr>
-          <w:trHeight w:val="791"/>
-        </w:trPr>
-        <w:tc>
-          <w:tcPr>
-            <w:tcW w:w="1728" w:type="dxa"/>
-          </w:tcPr>
-          <w:p>
-            <w:pPr>
-              <w:snapToGrid w:val="0"/>
-              <w:spacing w:after="0" w:line="100" w:lineRule="atLeast"/>
-              <w:rPr>
-                <w:rFonts w:ascii="Times New Roman" w:hAnsi="Times New Roman" w:cs="Times New Roman"/>
-                <w:sz w:val="20"/>
-                <w:szCs w:val="20"/>
-              </w:rPr>
-            </w:pPr>
-            <w:r>
-              <w:rPr>
-                <w:rFonts w:ascii="Times New Roman" w:hAnsi="Times New Roman" w:cs="Times New Roman"/>
-                <w:sz w:val="20"/>
-                <w:szCs w:val="20"/>
-              </w:rPr>
-              <w:t>ASR</w:t>
-            </w:r>
-          </w:p>
-        </w:tc>
-        <w:tc>
-          <w:tcPr>
-            <w:tcW w:w="4230" w:type="dxa"/>
-            <w:shd w:val="clear" w:color="auto" w:fill="auto"/>
-          </w:tcPr>
-          <w:p>
-            <w:pPr>
-              <w:snapToGrid w:val="0"/>
-              <w:spacing w:after="0" w:line="100" w:lineRule="atLeast"/>
-              <w:rPr>
-                <w:rFonts w:ascii="Times New Roman" w:hAnsi="Times New Roman" w:cs="Times New Roman"/>
-                <w:sz w:val="20"/>
-                <w:szCs w:val="20"/>
-              </w:rPr>
-            </w:pPr>
-            <w:r>
-              <w:rPr>
-                <w:rFonts w:ascii="Times New Roman" w:hAnsi="Times New Roman" w:cs="Times New Roman"/>
-                <w:sz w:val="20"/>
-                <w:szCs w:val="20"/>
-              </w:rPr>
-              <w:t>Adenyl sulfate kinase (</w:t>
-            </w:r>
-            <w:r>
-              <w:rPr>
-                <w:rFonts w:ascii="Times New Roman" w:hAnsi="Times New Roman" w:cs="Times New Roman"/>
-                <w:i/>
-                <w:sz w:val="20"/>
-                <w:szCs w:val="20"/>
-              </w:rPr>
-              <w:t>cys</w:t>
-            </w:r>
-            <w:r>
-              <w:rPr>
-                <w:rFonts w:ascii="Times New Roman" w:hAnsi="Times New Roman" w:cs="Times New Roman"/>
-                <w:sz w:val="20"/>
-                <w:szCs w:val="20"/>
-              </w:rPr>
-              <w:t>C)</w:t>
-            </w:r>
-          </w:p>
-          <w:p>
-            <w:pPr>
-              <w:snapToGrid w:val="0"/>
-              <w:spacing w:after="0" w:line="100" w:lineRule="atLeast"/>
-              <w:rPr>
-                <w:rFonts w:ascii="Times New Roman" w:hAnsi="Times New Roman" w:cs="Times New Roman"/>
-                <w:sz w:val="20"/>
-                <w:szCs w:val="20"/>
-              </w:rPr>
-            </w:pPr>
-            <w:r>
-              <w:rPr>
-                <w:rFonts w:ascii="Times New Roman" w:hAnsi="Times New Roman" w:cs="Times New Roman"/>
-                <w:sz w:val="20"/>
-                <w:szCs w:val="20"/>
-              </w:rPr>
-              <w:t>Sulfate adenylyltransferase (</w:t>
-            </w:r>
-            <w:r>
-              <w:rPr>
-                <w:rFonts w:ascii="Times New Roman" w:hAnsi="Times New Roman" w:cs="Times New Roman"/>
-                <w:i/>
-                <w:sz w:val="20"/>
-                <w:szCs w:val="20"/>
-              </w:rPr>
-              <w:t>cys</w:t>
-            </w:r>
-            <w:r>
-              <w:rPr>
-                <w:rFonts w:ascii="Times New Roman" w:hAnsi="Times New Roman" w:cs="Times New Roman"/>
-                <w:sz w:val="20"/>
-                <w:szCs w:val="20"/>
-              </w:rPr>
-              <w:t xml:space="preserve">N, </w:t>
-            </w:r>
-            <w:r>
-              <w:rPr>
-                <w:rFonts w:ascii="Times New Roman" w:hAnsi="Times New Roman" w:cs="Times New Roman"/>
-                <w:i/>
-                <w:sz w:val="20"/>
-                <w:szCs w:val="20"/>
-              </w:rPr>
-              <w:t>cys</w:t>
-            </w:r>
-            <w:r>
-              <w:rPr>
-                <w:rFonts w:ascii="Times New Roman" w:hAnsi="Times New Roman" w:cs="Times New Roman"/>
-                <w:sz w:val="20"/>
-                <w:szCs w:val="20"/>
-              </w:rPr>
-              <w:t>D)</w:t>
-            </w:r>
-          </w:p>
-        </w:tc>
-        <w:tc>
-          <w:tcPr>
-            <w:tcW w:w="990" w:type="dxa"/>
-            <w:shd w:val="clear" w:color="auto" w:fill="auto"/>
-          </w:tcPr>
-          <w:p>
-            <w:pPr>
-              <w:snapToGrid w:val="0"/>
-              <w:spacing w:after="0" w:line="100" w:lineRule="atLeast"/>
-              <w:rPr>
-                <w:rFonts w:ascii="Times New Roman" w:hAnsi="Times New Roman"/>
-                <w:sz w:val="20"/>
-                <w:szCs w:val="20"/>
-              </w:rPr>
-            </w:pPr>
-            <w:r>
-              <w:rPr>
-                <w:rFonts w:ascii="Times New Roman" w:hAnsi="Times New Roman"/>
-                <w:sz w:val="20"/>
-                <w:szCs w:val="20"/>
-              </w:rPr>
-              <w:t>K00860</w:t>
-            </w:r>
-          </w:p>
-          <w:p>
-            <w:pPr>
-              <w:snapToGrid w:val="0"/>
-              <w:spacing w:after="0" w:line="100" w:lineRule="atLeast"/>
-              <w:rPr>
-                <w:rFonts w:ascii="Times New Roman" w:hAnsi="Times New Roman"/>
-                <w:sz w:val="20"/>
-                <w:szCs w:val="20"/>
-              </w:rPr>
-            </w:pPr>
-            <w:r>
-              <w:rPr>
-                <w:rFonts w:ascii="Times New Roman" w:hAnsi="Times New Roman"/>
-                <w:sz w:val="20"/>
-                <w:szCs w:val="20"/>
-              </w:rPr>
-              <w:t>K00956</w:t>
-            </w:r>
-          </w:p>
-          <w:p>
-            <w:pPr>
-              <w:snapToGrid w:val="0"/>
-              <w:spacing w:after="0" w:line="100" w:lineRule="atLeast"/>
-              <w:rPr>
-                <w:rFonts w:ascii="Times New Roman" w:hAnsi="Times New Roman"/>
-                <w:sz w:val="20"/>
-                <w:szCs w:val="20"/>
-              </w:rPr>
-            </w:pPr>
-            <w:r>
-              <w:rPr>
-                <w:rFonts w:ascii="Times New Roman" w:hAnsi="Times New Roman"/>
-                <w:sz w:val="20"/>
-                <w:szCs w:val="20"/>
-              </w:rPr>
-              <w:t>K00957</w:t>
-            </w:r>
-          </w:p>
-        </w:tc>
-        <w:tc>
-          <w:tcPr>
-            <w:tcW w:w="2430" w:type="dxa"/>
-            <w:shd w:val="clear" w:color="auto" w:fill="auto"/>
-          </w:tcPr>
-          <w:p>
-            <w:pPr>
-              <w:snapToGrid w:val="0"/>
-              <w:spacing w:after="0" w:line="100" w:lineRule="atLeast"/>
-              <w:rPr>
-                <w:rFonts w:ascii="Times New Roman" w:hAnsi="Times New Roman"/>
-                <w:i/>
-                <w:sz w:val="20"/>
-                <w:szCs w:val="20"/>
-              </w:rPr>
-            </w:pPr>
-          </w:p>
-        </w:tc>
-      </w:tr>
-      <w:tr>
-        <w:trPr>
-          <w:trHeight w:val="378"/>
-        </w:trPr>
-        <w:tc>
-          <w:tcPr>
-            <w:tcW w:w="1728" w:type="dxa"/>
-          </w:tcPr>
-          <w:p>
-            <w:pPr>
-              <w:snapToGrid w:val="0"/>
-              <w:spacing w:after="0" w:line="100" w:lineRule="atLeast"/>
-              <w:rPr>
-                <w:rFonts w:ascii="Times New Roman" w:hAnsi="Times New Roman" w:cs="Times New Roman"/>
-                <w:sz w:val="20"/>
-                <w:szCs w:val="20"/>
-              </w:rPr>
-            </w:pPr>
-            <w:r>
-              <w:rPr>
-                <w:rFonts w:ascii="Times New Roman" w:hAnsi="Times New Roman" w:cs="Times New Roman"/>
-                <w:sz w:val="20"/>
-                <w:szCs w:val="20"/>
-              </w:rPr>
-              <w:t>DSR</w:t>
-            </w:r>
-          </w:p>
-        </w:tc>
-        <w:tc>
-          <w:tcPr>
-            <w:tcW w:w="4230" w:type="dxa"/>
-            <w:shd w:val="clear" w:color="auto" w:fill="auto"/>
-          </w:tcPr>
-          <w:p>
-            <w:pPr>
-              <w:snapToGrid w:val="0"/>
-              <w:spacing w:after="0" w:line="100" w:lineRule="atLeast"/>
-              <w:rPr>
-                <w:rFonts w:ascii="Times New Roman" w:hAnsi="Times New Roman" w:cs="Times New Roman"/>
-                <w:sz w:val="20"/>
-                <w:szCs w:val="20"/>
-              </w:rPr>
-            </w:pPr>
-            <w:r>
-              <w:rPr>
-                <w:rFonts w:ascii="Times New Roman" w:hAnsi="Times New Roman" w:cs="Times New Roman"/>
-                <w:sz w:val="20"/>
-                <w:szCs w:val="20"/>
-              </w:rPr>
-              <w:t>APS reductase (</w:t>
-            </w:r>
-            <w:r>
-              <w:rPr>
-                <w:rFonts w:ascii="Times New Roman" w:hAnsi="Times New Roman" w:cs="Times New Roman"/>
-                <w:i/>
-                <w:sz w:val="20"/>
-                <w:szCs w:val="20"/>
-              </w:rPr>
-              <w:t>apr</w:t>
-            </w:r>
-            <w:r>
-              <w:rPr>
-                <w:rFonts w:ascii="Times New Roman" w:hAnsi="Times New Roman" w:cs="Times New Roman"/>
-                <w:sz w:val="20"/>
-                <w:szCs w:val="20"/>
-              </w:rPr>
-              <w:t>A)</w:t>
-            </w:r>
-          </w:p>
-        </w:tc>
-        <w:tc>
-          <w:tcPr>
-            <w:tcW w:w="990" w:type="dxa"/>
-            <w:shd w:val="clear" w:color="auto" w:fill="auto"/>
-          </w:tcPr>
-          <w:p>
-            <w:pPr>
-              <w:snapToGrid w:val="0"/>
-              <w:spacing w:after="0" w:line="100" w:lineRule="atLeast"/>
-              <w:rPr>
-                <w:rFonts w:ascii="Times New Roman" w:hAnsi="Times New Roman"/>
-                <w:sz w:val="20"/>
-                <w:szCs w:val="20"/>
-              </w:rPr>
-            </w:pPr>
-            <w:r>
-              <w:rPr>
-                <w:rFonts w:ascii="Times New Roman" w:hAnsi="Times New Roman"/>
-                <w:sz w:val="20"/>
-                <w:szCs w:val="20"/>
-              </w:rPr>
-              <w:t>K00394</w:t>
-            </w:r>
-          </w:p>
-        </w:tc>
-        <w:tc>
-          <w:tcPr>
-            <w:tcW w:w="2430" w:type="dxa"/>
-            <w:shd w:val="clear" w:color="auto" w:fill="auto"/>
-          </w:tcPr>
-          <w:p>
-            <w:pPr>
-              <w:snapToGrid w:val="0"/>
-              <w:spacing w:after="0" w:line="100" w:lineRule="atLeast"/>
-              <w:rPr>
-                <w:rFonts w:ascii="Times New Roman" w:hAnsi="Times New Roman"/>
-                <w:i/>
-                <w:sz w:val="20"/>
-                <w:szCs w:val="20"/>
-              </w:rPr>
-            </w:pPr>
-          </w:p>
-        </w:tc>
-      </w:tr>
-      <w:tr>
-        <w:trPr>
-          <w:trHeight w:val="378"/>
-        </w:trPr>
-        <w:tc>
-          <w:tcPr>
-            <w:tcW w:w="1728" w:type="dxa"/>
-          </w:tcPr>
-          <w:p>
-            <w:pPr>
-              <w:snapToGrid w:val="0"/>
-              <w:spacing w:after="0" w:line="100" w:lineRule="atLeast"/>
-              <w:rPr>
-                <w:rFonts w:ascii="Times New Roman" w:hAnsi="Times New Roman" w:cs="Times New Roman"/>
-                <w:sz w:val="20"/>
-                <w:szCs w:val="20"/>
-              </w:rPr>
-            </w:pPr>
-            <w:r>
-              <w:rPr>
-                <w:rFonts w:ascii="Times New Roman" w:hAnsi="Times New Roman" w:cs="Times New Roman"/>
-                <w:sz w:val="20"/>
-                <w:szCs w:val="20"/>
-              </w:rPr>
-              <w:t>S mineralization</w:t>
-            </w:r>
-          </w:p>
-        </w:tc>
-        <w:tc>
-          <w:tcPr>
-            <w:tcW w:w="4230" w:type="dxa"/>
-            <w:shd w:val="clear" w:color="auto" w:fill="auto"/>
-          </w:tcPr>
-          <w:p>
-            <w:pPr>
-              <w:snapToGrid w:val="0"/>
-              <w:spacing w:after="0" w:line="100" w:lineRule="atLeast"/>
-              <w:rPr>
-                <w:rFonts w:ascii="Times New Roman" w:hAnsi="Times New Roman" w:cs="Times New Roman"/>
-                <w:sz w:val="20"/>
-                <w:szCs w:val="20"/>
-              </w:rPr>
-            </w:pPr>
-            <w:r>
-              <w:rPr>
-                <w:rFonts w:ascii="Times New Roman" w:hAnsi="Times New Roman" w:cs="Times New Roman"/>
-                <w:sz w:val="20"/>
-                <w:szCs w:val="20"/>
-              </w:rPr>
-              <w:t>Cysteine diogenase</w:t>
-            </w:r>
-          </w:p>
-          <w:p>
-            <w:pPr>
-              <w:snapToGrid w:val="0"/>
-              <w:spacing w:after="0" w:line="100" w:lineRule="atLeast"/>
-              <w:rPr>
-                <w:rFonts w:ascii="Times New Roman" w:hAnsi="Times New Roman" w:cs="Times New Roman"/>
-                <w:sz w:val="20"/>
-                <w:szCs w:val="20"/>
-              </w:rPr>
-            </w:pPr>
-            <w:r>
-              <w:rPr>
-                <w:rFonts w:ascii="Times New Roman" w:hAnsi="Times New Roman" w:cs="Times New Roman"/>
-                <w:sz w:val="20"/>
-                <w:szCs w:val="20"/>
-              </w:rPr>
-              <w:t>3-Mercaptopyruvate sulfurtransferase</w:t>
-            </w:r>
-          </w:p>
-        </w:tc>
-        <w:tc>
-          <w:tcPr>
-            <w:tcW w:w="990" w:type="dxa"/>
-            <w:shd w:val="clear" w:color="auto" w:fill="auto"/>
-          </w:tcPr>
-          <w:p>
-            <w:pPr>
-              <w:snapToGrid w:val="0"/>
-              <w:spacing w:after="0" w:line="100" w:lineRule="atLeast"/>
-              <w:rPr>
-                <w:rFonts w:ascii="Times New Roman" w:hAnsi="Times New Roman"/>
-                <w:sz w:val="20"/>
-                <w:szCs w:val="20"/>
-              </w:rPr>
-            </w:pPr>
-            <w:r>
-              <w:rPr>
-                <w:rFonts w:ascii="Times New Roman" w:hAnsi="Times New Roman"/>
-                <w:sz w:val="20"/>
-                <w:szCs w:val="20"/>
-              </w:rPr>
-              <w:t>K00456</w:t>
-            </w:r>
-          </w:p>
-          <w:p>
-            <w:pPr>
-              <w:snapToGrid w:val="0"/>
-              <w:spacing w:after="0" w:line="100" w:lineRule="atLeast"/>
-              <w:rPr>
-                <w:rFonts w:ascii="Times New Roman" w:hAnsi="Times New Roman"/>
-                <w:sz w:val="20"/>
-                <w:szCs w:val="20"/>
-              </w:rPr>
-            </w:pPr>
-            <w:r>
-              <w:rPr>
-                <w:rFonts w:ascii="Times New Roman" w:hAnsi="Times New Roman"/>
-                <w:sz w:val="20"/>
-                <w:szCs w:val="20"/>
-              </w:rPr>
-              <w:t>K01011</w:t>
-            </w:r>
-          </w:p>
-        </w:tc>
-        <w:tc>
-          <w:tcPr>
-            <w:tcW w:w="2430" w:type="dxa"/>
-            <w:shd w:val="clear" w:color="auto" w:fill="auto"/>
-          </w:tcPr>
-          <w:p>
-            <w:pPr>
-              <w:snapToGrid w:val="0"/>
-              <w:spacing w:after="0" w:line="100" w:lineRule="atLeast"/>
-              <w:rPr>
-                <w:rFonts w:ascii="Times New Roman" w:hAnsi="Times New Roman"/>
-                <w:i/>
-                <w:sz w:val="20"/>
-                <w:szCs w:val="20"/>
-              </w:rPr>
-            </w:pPr>
-          </w:p>
-        </w:tc>
-      </w:tr>
-      <w:tr>
-        <w:trPr>
-          <w:trHeight w:val="378"/>
-        </w:trPr>
-        <w:tc>
-          <w:tcPr>
-            <w:tcW w:w="1728" w:type="dxa"/>
-          </w:tcPr>
-          <w:p>
-            <w:pPr>
-              <w:snapToGrid w:val="0"/>
-              <w:spacing w:after="0" w:line="100" w:lineRule="atLeast"/>
-              <w:rPr>
-                <w:rFonts w:ascii="Times New Roman" w:hAnsi="Times New Roman" w:cs="Times New Roman"/>
-                <w:sz w:val="20"/>
-                <w:szCs w:val="20"/>
-              </w:rPr>
-            </w:pPr>
-            <w:r>
-              <w:rPr>
-                <w:rFonts w:ascii="Times New Roman" w:hAnsi="Times New Roman" w:cs="Times New Roman"/>
-                <w:sz w:val="20"/>
-                <w:szCs w:val="20"/>
-              </w:rPr>
-              <w:t>DMS oxidation</w:t>
-            </w:r>
-          </w:p>
-        </w:tc>
-        <w:tc>
-          <w:tcPr>
-            <w:tcW w:w="4230" w:type="dxa"/>
-            <w:shd w:val="clear" w:color="auto" w:fill="auto"/>
-          </w:tcPr>
-          <w:p>
-            <w:pPr>
-              <w:snapToGrid w:val="0"/>
-              <w:spacing w:after="0" w:line="100" w:lineRule="atLeast"/>
-              <w:rPr>
-                <w:rFonts w:ascii="Times New Roman" w:hAnsi="Times New Roman" w:cs="Times New Roman"/>
-                <w:sz w:val="20"/>
-                <w:szCs w:val="20"/>
-              </w:rPr>
-            </w:pPr>
-            <w:r>
-              <w:rPr>
-                <w:rFonts w:ascii="Times New Roman" w:hAnsi="Times New Roman" w:cs="Times New Roman"/>
-                <w:sz w:val="20"/>
-                <w:szCs w:val="20"/>
-              </w:rPr>
-              <w:t>DMS monooxygenase</w:t>
-            </w:r>
-          </w:p>
-        </w:tc>
-        <w:tc>
-          <w:tcPr>
-            <w:tcW w:w="990" w:type="dxa"/>
-            <w:shd w:val="clear" w:color="auto" w:fill="auto"/>
-          </w:tcPr>
-          <w:p>
-            <w:pPr>
-              <w:snapToGrid w:val="0"/>
-              <w:spacing w:after="0" w:line="100" w:lineRule="atLeast"/>
-              <w:rPr>
-                <w:rFonts w:ascii="Times New Roman" w:hAnsi="Times New Roman"/>
-                <w:sz w:val="20"/>
-                <w:szCs w:val="20"/>
-              </w:rPr>
-            </w:pPr>
-            <w:r>
-              <w:rPr>
-                <w:rFonts w:ascii="Times New Roman" w:hAnsi="Times New Roman"/>
-                <w:sz w:val="20"/>
-                <w:szCs w:val="20"/>
-              </w:rPr>
-              <w:t>-</w:t>
-            </w:r>
-          </w:p>
-        </w:tc>
-        <w:tc>
-          <w:tcPr>
-            <w:tcW w:w="2430" w:type="dxa"/>
-            <w:shd w:val="clear" w:color="auto" w:fill="auto"/>
-          </w:tcPr>
-          <w:p>
-            <w:pPr>
-              <w:snapToGrid w:val="0"/>
-              <w:spacing w:after="0" w:line="100" w:lineRule="atLeast"/>
-              <w:rPr>
-                <w:rFonts w:ascii="Times New Roman" w:hAnsi="Times New Roman"/>
-                <w:i/>
-                <w:sz w:val="20"/>
-                <w:szCs w:val="20"/>
-              </w:rPr>
-            </w:pPr>
-          </w:p>
-        </w:tc>
-      </w:tr>
-      <w:tr>
-        <w:trPr>
-          <w:trHeight w:val="378"/>
-        </w:trPr>
-        <w:tc>
-          <w:tcPr>
-            <w:tcW w:w="1728" w:type="dxa"/>
-          </w:tcPr>
-          <w:p>
-            <w:pPr>
-              <w:snapToGrid w:val="0"/>
-              <w:spacing w:after="0" w:line="100" w:lineRule="atLeast"/>
-              <w:rPr>
-                <w:rFonts w:ascii="Times New Roman" w:hAnsi="Times New Roman" w:cs="Times New Roman"/>
-                <w:sz w:val="20"/>
-                <w:szCs w:val="20"/>
-              </w:rPr>
-            </w:pPr>
-            <w:r>
-              <w:rPr>
-                <w:rFonts w:ascii="Times New Roman" w:hAnsi="Times New Roman" w:cs="Times New Roman"/>
-                <w:sz w:val="20"/>
-                <w:szCs w:val="20"/>
-              </w:rPr>
-              <w:t>DMSO reduction</w:t>
-            </w:r>
-          </w:p>
-        </w:tc>
-        <w:tc>
-          <w:tcPr>
-            <w:tcW w:w="4230" w:type="dxa"/>
-            <w:shd w:val="clear" w:color="auto" w:fill="auto"/>
-          </w:tcPr>
-          <w:p>
-            <w:pPr>
-              <w:snapToGrid w:val="0"/>
-              <w:spacing w:after="0" w:line="100" w:lineRule="atLeast"/>
-              <w:rPr>
-                <w:rFonts w:ascii="Times New Roman" w:hAnsi="Times New Roman" w:cs="Times New Roman"/>
-                <w:sz w:val="20"/>
-                <w:szCs w:val="20"/>
-              </w:rPr>
-            </w:pPr>
-          </w:p>
-        </w:tc>
-        <w:tc>
-          <w:tcPr>
-            <w:tcW w:w="990" w:type="dxa"/>
-            <w:shd w:val="clear" w:color="auto" w:fill="auto"/>
-          </w:tcPr>
-          <w:p>
-            <w:pPr>
-              <w:snapToGrid w:val="0"/>
-              <w:spacing w:after="0" w:line="100" w:lineRule="atLeast"/>
-              <w:rPr>
-                <w:rFonts w:ascii="Times New Roman" w:hAnsi="Times New Roman"/>
-                <w:sz w:val="20"/>
-                <w:szCs w:val="20"/>
-              </w:rPr>
-            </w:pPr>
-            <w:r>
-              <w:rPr>
-                <w:rFonts w:ascii="Times New Roman" w:hAnsi="Times New Roman"/>
-                <w:sz w:val="20"/>
-                <w:szCs w:val="20"/>
-              </w:rPr>
-              <w:t>-</w:t>
-            </w:r>
-          </w:p>
-        </w:tc>
-        <w:tc>
-          <w:tcPr>
-            <w:tcW w:w="2430" w:type="dxa"/>
-            <w:shd w:val="clear" w:color="auto" w:fill="auto"/>
-          </w:tcPr>
-          <w:p>
-            <w:pPr>
-              <w:snapToGrid w:val="0"/>
-              <w:spacing w:after="0" w:line="100" w:lineRule="atLeast"/>
-              <w:rPr>
-                <w:rFonts w:ascii="Times New Roman" w:hAnsi="Times New Roman"/>
-                <w:i/>
-                <w:sz w:val="20"/>
-                <w:szCs w:val="20"/>
-              </w:rPr>
-            </w:pPr>
-          </w:p>
-        </w:tc>
-      </w:tr>
-      <w:tr>
-        <w:trPr>
-          <w:trHeight w:val="378"/>
-        </w:trPr>
-        <w:tc>
-          <w:tcPr>
-            <w:tcW w:w="1728" w:type="dxa"/>
-          </w:tcPr>
-          <w:p>
-            <w:pPr>
-              <w:snapToGrid w:val="0"/>
-              <w:spacing w:after="0" w:line="100" w:lineRule="atLeast"/>
-              <w:rPr>
-                <w:rFonts w:ascii="Times New Roman" w:hAnsi="Times New Roman" w:cs="Times New Roman"/>
-                <w:sz w:val="20"/>
-                <w:szCs w:val="20"/>
-              </w:rPr>
-            </w:pPr>
-            <w:r>
-              <w:rPr>
-                <w:rFonts w:ascii="Times New Roman" w:hAnsi="Times New Roman" w:cs="Times New Roman"/>
-                <w:sz w:val="20"/>
-                <w:szCs w:val="20"/>
-              </w:rPr>
-              <w:t>DMSP cleavage</w:t>
-            </w:r>
-          </w:p>
-        </w:tc>
-        <w:tc>
-          <w:tcPr>
-            <w:tcW w:w="4230" w:type="dxa"/>
-            <w:shd w:val="clear" w:color="auto" w:fill="auto"/>
-          </w:tcPr>
-          <w:p>
-            <w:pPr>
-              <w:snapToGrid w:val="0"/>
-              <w:spacing w:after="0" w:line="100" w:lineRule="atLeast"/>
-              <w:rPr>
-                <w:rFonts w:ascii="Times New Roman" w:hAnsi="Times New Roman" w:cs="Times New Roman"/>
-                <w:sz w:val="20"/>
-                <w:szCs w:val="20"/>
-              </w:rPr>
-            </w:pPr>
-            <w:r>
-              <w:rPr>
-                <w:rFonts w:ascii="Times New Roman" w:hAnsi="Times New Roman" w:cs="Times New Roman"/>
-                <w:sz w:val="20"/>
-                <w:szCs w:val="20"/>
-              </w:rPr>
-              <w:t>DMSP lyase</w:t>
-            </w:r>
-          </w:p>
-          <w:p>
-            <w:pPr>
-              <w:snapToGrid w:val="0"/>
-              <w:spacing w:after="0" w:line="100" w:lineRule="atLeast"/>
-              <w:rPr>
-                <w:rFonts w:ascii="Times New Roman" w:hAnsi="Times New Roman" w:cs="Times New Roman"/>
-                <w:sz w:val="20"/>
-                <w:szCs w:val="20"/>
-              </w:rPr>
-            </w:pPr>
-            <w:r>
-              <w:rPr>
-                <w:rFonts w:ascii="Times New Roman" w:hAnsi="Times New Roman" w:cs="Times New Roman"/>
-                <w:sz w:val="20"/>
-                <w:szCs w:val="20"/>
-              </w:rPr>
-              <w:t>(</w:t>
-            </w:r>
+            <w:proofErr w:type="spellStart"/>
             <w:r>
               <w:rPr>
                 <w:rFonts w:ascii="Times New Roman" w:hAnsi="Times New Roman" w:cs="Times New Roman"/>
@@ -3510,8 +4516,18 @@
                 <w:sz w:val="20"/>
                 <w:szCs w:val="20"/>
               </w:rPr>
-              <w:t xml:space="preserve">D, </w:t>
-            </w:r>
+              <w:t>L</w:t>
+            </w:r>
+            <w:proofErr w:type="spellEnd"/>
+            <w:r>
+              <w:rPr>
+                <w:rFonts w:ascii="Times New Roman" w:hAnsi="Times New Roman" w:cs="Times New Roman"/>
+                <w:sz w:val="20"/>
+                <w:szCs w:val="20"/>
+              </w:rPr>
+              <w:t xml:space="preserve">, </w:t>
+            </w:r>
+            <w:proofErr w:type="spellStart"/>
             <w:r>
               <w:rPr>
                 <w:rFonts w:ascii="Times New Roman" w:hAnsi="Times New Roman" w:cs="Times New Roman"/>
@@ -3527,25 +4543,9 @@
                 <w:sz w:val="20"/>
                 <w:szCs w:val="20"/>
               </w:rPr>
-              <w:t xml:space="preserve">L, </w:t>
-            </w:r>
-            <w:r>
-              <w:rPr>
-                <w:rFonts w:ascii="Times New Roman" w:hAnsi="Times New Roman" w:cs="Times New Roman"/>
-                <w:i/>
-                <w:sz w:val="20"/>
-                <w:szCs w:val="20"/>
-              </w:rPr>
-              <w:t>ddd</w:t>
-            </w:r>
-            <w:r>
-              <w:rPr>
-                <w:rFonts w:ascii="Times New Roman" w:hAnsi="Times New Roman" w:cs="Times New Roman"/>
-                <w:sz w:val="20"/>
-                <w:szCs w:val="20"/>
-              </w:rPr>
               <w:t>P</w:t>
             </w:r>
+            <w:proofErr w:type="spellEnd"/>
             <w:r>
               <w:rPr>
                 <w:rFonts w:ascii="Times New Roman" w:hAnsi="Times New Roman" w:cs="Times New Roman"/>
@@ -3609,13 +4609,41 @@
           <w:szCs w:val="24"/>
         </w:rPr>
       </w:pPr>
+      <w:proofErr w:type="gramStart"/>
       <w:r>
         <w:rPr>
           <w:rFonts w:ascii="Times New Roman" w:hAnsi="Times New Roman" w:cs="Times New Roman"/>
           <w:sz w:val="24"/>
           <w:szCs w:val="24"/>
         </w:rPr>
-        <w:t>Table 2. Genes involved in key carbon, nitrogen and sulfur processes detected in Organic Lake and the most frequently associated</w:t>
+        <w:t>Table 2.</w:t>
+      </w:r>
+      <w:proofErr w:type="gramEnd"/>
+      <w:r>
+        <w:rPr>
+          <w:rFonts w:ascii="Times New Roman" w:hAnsi="Times New Roman" w:cs="Times New Roman"/>
+          <w:sz w:val="24"/>
+          <w:szCs w:val="24"/>
+        </w:rPr>
+        <w:t xml:space="preserve"> Genes involved in key carbon, nitrogen and </w:t>
+      </w:r>
+      <w:proofErr w:type="spellStart"/>
+      <w:r>
+        <w:rPr>
+          <w:rFonts w:ascii="Times New Roman" w:hAnsi="Times New Roman" w:cs="Times New Roman"/>
+          <w:sz w:val="24"/>
+          <w:szCs w:val="24"/>
+        </w:rPr>
+        <w:t>sulfur</w:t>
+      </w:r>
+      <w:proofErr w:type="spellEnd"/>
+      <w:r>
+        <w:rPr>
+          <w:rFonts w:ascii="Times New Roman" w:hAnsi="Times New Roman" w:cs="Times New Roman"/>
+          <w:sz w:val="24"/>
+          <w:szCs w:val="24"/>
+        </w:rPr>
+        <w:t xml:space="preserve"> processes detected in Organic Lake and the most frequently associated</w:t>
       </w:r>
       <w:r>
         <w:rPr>
@@ -3655,8 +4683,36 @@
           <w:sz w:val="24"/>
           <w:szCs w:val="24"/>
         </w:rPr>
-        <w:t xml:space="preserve"> for frequencies of all taxonomic groups. KO, KEGG ortholog.</w:t>
+        <w:t xml:space="preserve"> for frequencies of all taxonomic groups. </w:t>
       </w:r>
+      <w:proofErr w:type="gramStart"/>
+      <w:r>
+        <w:rPr>
+          <w:rFonts w:ascii="Times New Roman" w:hAnsi="Times New Roman" w:cs="Times New Roman"/>
+          <w:sz w:val="24"/>
+          <w:szCs w:val="24"/>
+        </w:rPr>
+        <w:t xml:space="preserve">KO, KEGG </w:t>
+      </w:r>
+      <w:proofErr w:type="spellStart"/>
+      <w:r>
+        <w:rPr>
+          <w:rFonts w:ascii="Times New Roman" w:hAnsi="Times New Roman" w:cs="Times New Roman"/>
+          <w:sz w:val="24"/>
+          <w:szCs w:val="24"/>
+        </w:rPr>
+        <w:t>ortholog</w:t>
+      </w:r>
+      <w:proofErr w:type="spellEnd"/>
+      <w:r>
+        <w:rPr>
+          <w:rFonts w:ascii="Times New Roman" w:hAnsi="Times New Roman" w:cs="Times New Roman"/>
+          <w:sz w:val="24"/>
+          <w:szCs w:val="24"/>
+        </w:rPr>
+        <w:t>.</w:t>
+      </w:r>
+      <w:proofErr w:type="gramEnd"/>
     </w:p>
     <w:sectPr>
       <w:pgSz w:w="12240" w:h="15840"/>

</xml_diff>